<commit_message>
Adding proof reading update
</commit_message>
<xml_diff>
--- a/documents/138212T_ResearchDessertion.docx
+++ b/documents/138212T_ResearchDessertion.docx
@@ -761,7 +761,10 @@
         <w:t>Longer</w:t>
       </w:r>
       <w:r>
-        <w:t xml:space="preserve"> response times for persisting objects may cause lower satisfaction and poor productivity among web application users. </w:t>
+        <w:t xml:space="preserve"> response time</w:t>
+      </w:r>
+      <w:r>
+        <w:t xml:space="preserve"> for persisting objects may cause lower satisfaction and poor productivity among web application users. </w:t>
       </w:r>
     </w:p>
     <w:p>
@@ -774,7 +777,13 @@
         <w:spacing w:line="240" w:lineRule="auto"/>
       </w:pPr>
       <w:r>
-        <w:t>This problem can be solved by persisting only the last modification of the object, within a time window. However, having a fix time window, also increases the persistence time for non-frequent modifications.</w:t>
+        <w:t xml:space="preserve">This problem can be solved by persisting only the last modification of the object, within a time window. However, having a fix time window, also increases the </w:t>
+      </w:r>
+      <w:r>
+        <w:t xml:space="preserve">persistence </w:t>
+      </w:r>
+      <w:r>
+        <w:t>time for non-frequent modifications.</w:t>
       </w:r>
     </w:p>
     <w:p>
@@ -793,7 +802,25 @@
         <w:t>h is to implement a JavaScript f</w:t>
       </w:r>
       <w:r>
-        <w:t>ramework, which is capable of providing an adaptive persistence time window, to reduce unexpected object persistence times for frequently changing objects by reducing the network congestion and object persistence web service usage, enhancing overall web application user satisfaction.</w:t>
+        <w:t xml:space="preserve">ramework, </w:t>
+      </w:r>
+      <w:r>
+        <w:t>which is capable of providing a</w:t>
+      </w:r>
+      <w:r>
+        <w:t xml:space="preserve"> </w:t>
+      </w:r>
+      <w:r>
+        <w:t>dynamic</w:t>
+      </w:r>
+      <w:r>
+        <w:t xml:space="preserve"> persistence time window, to reduce une</w:t>
+      </w:r>
+      <w:r>
+        <w:t>xpected object persistence time</w:t>
+      </w:r>
+      <w:r>
+        <w:t xml:space="preserve"> for frequently changing objects by reducing the network congestion and object persistence web service usage, enhancing overall web application user satisfaction.</w:t>
       </w:r>
     </w:p>
     <w:p>
@@ -5227,7 +5254,7 @@
       <w:r>
         <w:fldChar w:fldCharType="separate"/>
       </w:r>
-      <w:hyperlink w:anchor="_Toc470555746" w:history="1">
+      <w:hyperlink w:anchor="_Toc470679084" w:history="1">
         <w:r>
           <w:rPr>
             <w:rStyle w:val="Hyperlink"/>
@@ -5254,7 +5281,7 @@
             <w:noProof/>
             <w:webHidden/>
           </w:rPr>
-          <w:instrText xml:space="preserve"> PAGEREF _Toc470555746 \h </w:instrText>
+          <w:instrText xml:space="preserve"> PAGEREF _Toc470679084 \h </w:instrText>
         </w:r>
         <w:r>
           <w:rPr>
@@ -5298,7 +5325,7 @@
           <w:szCs w:val="22"/>
         </w:rPr>
       </w:pPr>
-      <w:hyperlink w:anchor="_Toc470555747" w:history="1">
+      <w:hyperlink w:anchor="_Toc470679085" w:history="1">
         <w:r>
           <w:rPr>
             <w:rStyle w:val="Hyperlink"/>
@@ -5325,7 +5352,7 @@
             <w:noProof/>
             <w:webHidden/>
           </w:rPr>
-          <w:instrText xml:space="preserve"> PAGEREF _Toc470555747 \h </w:instrText>
+          <w:instrText xml:space="preserve"> PAGEREF _Toc470679085 \h </w:instrText>
         </w:r>
         <w:r>
           <w:rPr>
@@ -5369,7 +5396,7 @@
           <w:szCs w:val="22"/>
         </w:rPr>
       </w:pPr>
-      <w:hyperlink w:anchor="_Toc470555748" w:history="1">
+      <w:hyperlink w:anchor="_Toc470679086" w:history="1">
         <w:r>
           <w:rPr>
             <w:rStyle w:val="Hyperlink"/>
@@ -5396,7 +5423,7 @@
             <w:noProof/>
             <w:webHidden/>
           </w:rPr>
-          <w:instrText xml:space="preserve"> PAGEREF _Toc470555748 \h </w:instrText>
+          <w:instrText xml:space="preserve"> PAGEREF _Toc470679086 \h </w:instrText>
         </w:r>
         <w:r>
           <w:rPr>
@@ -5440,7 +5467,7 @@
           <w:szCs w:val="22"/>
         </w:rPr>
       </w:pPr>
-      <w:hyperlink w:anchor="_Toc470555749" w:history="1">
+      <w:hyperlink w:anchor="_Toc470679087" w:history="1">
         <w:r>
           <w:rPr>
             <w:rStyle w:val="Hyperlink"/>
@@ -5467,7 +5494,7 @@
             <w:noProof/>
             <w:webHidden/>
           </w:rPr>
-          <w:instrText xml:space="preserve"> PAGEREF _Toc470555749 \h </w:instrText>
+          <w:instrText xml:space="preserve"> PAGEREF _Toc470679087 \h </w:instrText>
         </w:r>
         <w:r>
           <w:rPr>
@@ -5511,7 +5538,7 @@
           <w:szCs w:val="22"/>
         </w:rPr>
       </w:pPr>
-      <w:hyperlink w:anchor="_Toc470555750" w:history="1">
+      <w:hyperlink w:anchor="_Toc470679088" w:history="1">
         <w:r>
           <w:rPr>
             <w:rStyle w:val="Hyperlink"/>
@@ -5538,7 +5565,7 @@
             <w:noProof/>
             <w:webHidden/>
           </w:rPr>
-          <w:instrText xml:space="preserve"> PAGEREF _Toc470555750 \h </w:instrText>
+          <w:instrText xml:space="preserve"> PAGEREF _Toc470679088 \h </w:instrText>
         </w:r>
         <w:r>
           <w:rPr>
@@ -5582,7 +5609,7 @@
           <w:szCs w:val="22"/>
         </w:rPr>
       </w:pPr>
-      <w:hyperlink w:anchor="_Toc470555751" w:history="1">
+      <w:hyperlink w:anchor="_Toc470679089" w:history="1">
         <w:r>
           <w:rPr>
             <w:rStyle w:val="Hyperlink"/>
@@ -5609,7 +5636,7 @@
             <w:noProof/>
             <w:webHidden/>
           </w:rPr>
-          <w:instrText xml:space="preserve"> PAGEREF _Toc470555751 \h </w:instrText>
+          <w:instrText xml:space="preserve"> PAGEREF _Toc470679089 \h </w:instrText>
         </w:r>
         <w:r>
           <w:rPr>
@@ -5653,7 +5680,7 @@
           <w:szCs w:val="22"/>
         </w:rPr>
       </w:pPr>
-      <w:hyperlink w:anchor="_Toc470555752" w:history="1">
+      <w:hyperlink w:anchor="_Toc470679090" w:history="1">
         <w:r>
           <w:rPr>
             <w:rStyle w:val="Hyperlink"/>
@@ -5680,7 +5707,7 @@
             <w:noProof/>
             <w:webHidden/>
           </w:rPr>
-          <w:instrText xml:space="preserve"> PAGEREF _Toc470555752 \h </w:instrText>
+          <w:instrText xml:space="preserve"> PAGEREF _Toc470679090 \h </w:instrText>
         </w:r>
         <w:r>
           <w:rPr>
@@ -5724,7 +5751,7 @@
           <w:szCs w:val="22"/>
         </w:rPr>
       </w:pPr>
-      <w:hyperlink w:anchor="_Toc470555753" w:history="1">
+      <w:hyperlink w:anchor="_Toc470679091" w:history="1">
         <w:r>
           <w:rPr>
             <w:rStyle w:val="Hyperlink"/>
@@ -5751,7 +5778,7 @@
             <w:noProof/>
             <w:webHidden/>
           </w:rPr>
-          <w:instrText xml:space="preserve"> PAGEREF _Toc470555753 \h </w:instrText>
+          <w:instrText xml:space="preserve"> PAGEREF _Toc470679091 \h </w:instrText>
         </w:r>
         <w:r>
           <w:rPr>
@@ -5795,7 +5822,7 @@
           <w:szCs w:val="22"/>
         </w:rPr>
       </w:pPr>
-      <w:hyperlink w:anchor="_Toc470555754" w:history="1">
+      <w:hyperlink w:anchor="_Toc470679092" w:history="1">
         <w:r>
           <w:rPr>
             <w:rStyle w:val="Hyperlink"/>
@@ -5822,7 +5849,7 @@
             <w:noProof/>
             <w:webHidden/>
           </w:rPr>
-          <w:instrText xml:space="preserve"> PAGEREF _Toc470555754 \h </w:instrText>
+          <w:instrText xml:space="preserve"> PAGEREF _Toc470679092 \h </w:instrText>
         </w:r>
         <w:r>
           <w:rPr>
@@ -5866,13 +5893,13 @@
           <w:szCs w:val="22"/>
         </w:rPr>
       </w:pPr>
-      <w:hyperlink w:anchor="_Toc470555755" w:history="1">
+      <w:hyperlink w:anchor="_Toc470679093" w:history="1">
         <w:r>
           <w:rPr>
             <w:rStyle w:val="Hyperlink"/>
             <w:noProof/>
           </w:rPr>
-          <w:t>Figure 10: Perceived Power Construct</w:t>
+          <w:t>Figure 10: Perceived power construct</w:t>
         </w:r>
         <w:r>
           <w:rPr>
@@ -5893,7 +5920,7 @@
             <w:noProof/>
             <w:webHidden/>
           </w:rPr>
-          <w:instrText xml:space="preserve"> PAGEREF _Toc470555755 \h </w:instrText>
+          <w:instrText xml:space="preserve"> PAGEREF _Toc470679093 \h </w:instrText>
         </w:r>
         <w:r>
           <w:rPr>
@@ -5937,7 +5964,7 @@
           <w:szCs w:val="22"/>
         </w:rPr>
       </w:pPr>
-      <w:hyperlink w:anchor="_Toc470555756" w:history="1">
+      <w:hyperlink w:anchor="_Toc470679094" w:history="1">
         <w:r>
           <w:rPr>
             <w:rStyle w:val="Hyperlink"/>
@@ -5964,7 +5991,7 @@
             <w:noProof/>
             <w:webHidden/>
           </w:rPr>
-          <w:instrText xml:space="preserve"> PAGEREF _Toc470555756 \h </w:instrText>
+          <w:instrText xml:space="preserve"> PAGEREF _Toc470679094 \h </w:instrText>
         </w:r>
         <w:r>
           <w:rPr>
@@ -6008,7 +6035,7 @@
           <w:szCs w:val="22"/>
         </w:rPr>
       </w:pPr>
-      <w:hyperlink w:anchor="_Toc470555757" w:history="1">
+      <w:hyperlink w:anchor="_Toc470679095" w:history="1">
         <w:r>
           <w:rPr>
             <w:rStyle w:val="Hyperlink"/>
@@ -6035,7 +6062,7 @@
             <w:noProof/>
             <w:webHidden/>
           </w:rPr>
-          <w:instrText xml:space="preserve"> PAGEREF _Toc470555757 \h </w:instrText>
+          <w:instrText xml:space="preserve"> PAGEREF _Toc470679095 \h </w:instrText>
         </w:r>
         <w:r>
           <w:rPr>
@@ -6079,7 +6106,7 @@
           <w:szCs w:val="22"/>
         </w:rPr>
       </w:pPr>
-      <w:hyperlink w:anchor="_Toc470555758" w:history="1">
+      <w:hyperlink w:anchor="_Toc470679096" w:history="1">
         <w:r>
           <w:rPr>
             <w:rStyle w:val="Hyperlink"/>
@@ -6107,7 +6134,7 @@
             <w:noProof/>
             <w:webHidden/>
           </w:rPr>
-          <w:instrText xml:space="preserve"> PAGEREF _Toc470555758 \h </w:instrText>
+          <w:instrText xml:space="preserve"> PAGEREF _Toc470679096 \h </w:instrText>
         </w:r>
         <w:r>
           <w:rPr>
@@ -6151,7 +6178,7 @@
           <w:szCs w:val="22"/>
         </w:rPr>
       </w:pPr>
-      <w:hyperlink w:anchor="_Toc470555759" w:history="1">
+      <w:hyperlink w:anchor="_Toc470679097" w:history="1">
         <w:r>
           <w:rPr>
             <w:rStyle w:val="Hyperlink"/>
@@ -6179,7 +6206,7 @@
             <w:noProof/>
             <w:webHidden/>
           </w:rPr>
-          <w:instrText xml:space="preserve"> PAGEREF _Toc470555759 \h </w:instrText>
+          <w:instrText xml:space="preserve"> PAGEREF _Toc470679097 \h </w:instrText>
         </w:r>
         <w:r>
           <w:rPr>
@@ -6223,7 +6250,7 @@
           <w:szCs w:val="22"/>
         </w:rPr>
       </w:pPr>
-      <w:hyperlink w:anchor="_Toc470555760" w:history="1">
+      <w:hyperlink w:anchor="_Toc470679098" w:history="1">
         <w:r>
           <w:rPr>
             <w:rStyle w:val="Hyperlink"/>
@@ -6251,7 +6278,7 @@
             <w:noProof/>
             <w:webHidden/>
           </w:rPr>
-          <w:instrText xml:space="preserve"> PAGEREF _Toc470555760 \h </w:instrText>
+          <w:instrText xml:space="preserve"> PAGEREF _Toc470679098 \h </w:instrText>
         </w:r>
         <w:r>
           <w:rPr>
@@ -6295,7 +6322,7 @@
           <w:szCs w:val="22"/>
         </w:rPr>
       </w:pPr>
-      <w:hyperlink w:anchor="_Toc470555761" w:history="1">
+      <w:hyperlink w:anchor="_Toc470679099" w:history="1">
         <w:r>
           <w:rPr>
             <w:rStyle w:val="Hyperlink"/>
@@ -6322,7 +6349,7 @@
             <w:noProof/>
             <w:webHidden/>
           </w:rPr>
-          <w:instrText xml:space="preserve"> PAGEREF _Toc470555761 \h </w:instrText>
+          <w:instrText xml:space="preserve"> PAGEREF _Toc470679099 \h </w:instrText>
         </w:r>
         <w:r>
           <w:rPr>
@@ -6366,7 +6393,7 @@
           <w:szCs w:val="22"/>
         </w:rPr>
       </w:pPr>
-      <w:hyperlink w:anchor="_Toc470555762" w:history="1">
+      <w:hyperlink w:anchor="_Toc470679100" w:history="1">
         <w:r>
           <w:rPr>
             <w:rStyle w:val="Hyperlink"/>
@@ -6393,7 +6420,7 @@
             <w:noProof/>
             <w:webHidden/>
           </w:rPr>
-          <w:instrText xml:space="preserve"> PAGEREF _Toc470555762 \h </w:instrText>
+          <w:instrText xml:space="preserve"> PAGEREF _Toc470679100 \h </w:instrText>
         </w:r>
         <w:r>
           <w:rPr>
@@ -6437,7 +6464,7 @@
           <w:szCs w:val="22"/>
         </w:rPr>
       </w:pPr>
-      <w:hyperlink w:anchor="_Toc470555763" w:history="1">
+      <w:hyperlink w:anchor="_Toc470679101" w:history="1">
         <w:r>
           <w:rPr>
             <w:rStyle w:val="Hyperlink"/>
@@ -6464,7 +6491,7 @@
             <w:noProof/>
             <w:webHidden/>
           </w:rPr>
-          <w:instrText xml:space="preserve"> PAGEREF _Toc470555763 \h </w:instrText>
+          <w:instrText xml:space="preserve"> PAGEREF _Toc470679101 \h </w:instrText>
         </w:r>
         <w:r>
           <w:rPr>
@@ -6508,7 +6535,7 @@
           <w:szCs w:val="22"/>
         </w:rPr>
       </w:pPr>
-      <w:hyperlink w:anchor="_Toc470555764" w:history="1">
+      <w:hyperlink w:anchor="_Toc470679102" w:history="1">
         <w:r>
           <w:rPr>
             <w:rStyle w:val="Hyperlink"/>
@@ -6535,7 +6562,7 @@
             <w:noProof/>
             <w:webHidden/>
           </w:rPr>
-          <w:instrText xml:space="preserve"> PAGEREF _Toc470555764 \h </w:instrText>
+          <w:instrText xml:space="preserve"> PAGEREF _Toc470679102 \h </w:instrText>
         </w:r>
         <w:r>
           <w:rPr>
@@ -6579,7 +6606,7 @@
           <w:szCs w:val="22"/>
         </w:rPr>
       </w:pPr>
-      <w:hyperlink w:anchor="_Toc470555765" w:history="1">
+      <w:hyperlink w:anchor="_Toc470679103" w:history="1">
         <w:r>
           <w:rPr>
             <w:rStyle w:val="Hyperlink"/>
@@ -6606,7 +6633,7 @@
             <w:noProof/>
             <w:webHidden/>
           </w:rPr>
-          <w:instrText xml:space="preserve"> PAGEREF _Toc470555765 \h </w:instrText>
+          <w:instrText xml:space="preserve"> PAGEREF _Toc470679103 \h </w:instrText>
         </w:r>
         <w:r>
           <w:rPr>
@@ -6650,7 +6677,7 @@
           <w:szCs w:val="22"/>
         </w:rPr>
       </w:pPr>
-      <w:hyperlink w:anchor="_Toc470555766" w:history="1">
+      <w:hyperlink w:anchor="_Toc470679104" w:history="1">
         <w:r>
           <w:rPr>
             <w:rStyle w:val="Hyperlink"/>
@@ -6677,7 +6704,7 @@
             <w:noProof/>
             <w:webHidden/>
           </w:rPr>
-          <w:instrText xml:space="preserve"> PAGEREF _Toc470555766 \h </w:instrText>
+          <w:instrText xml:space="preserve"> PAGEREF _Toc470679104 \h </w:instrText>
         </w:r>
         <w:r>
           <w:rPr>
@@ -6721,7 +6748,7 @@
           <w:szCs w:val="22"/>
         </w:rPr>
       </w:pPr>
-      <w:hyperlink w:anchor="_Toc470555767" w:history="1">
+      <w:hyperlink w:anchor="_Toc470679105" w:history="1">
         <w:r>
           <w:rPr>
             <w:rStyle w:val="Hyperlink"/>
@@ -6749,7 +6776,7 @@
             <w:noProof/>
             <w:webHidden/>
           </w:rPr>
-          <w:instrText xml:space="preserve"> PAGEREF _Toc470555767 \h </w:instrText>
+          <w:instrText xml:space="preserve"> PAGEREF _Toc470679105 \h </w:instrText>
         </w:r>
         <w:r>
           <w:rPr>
@@ -6793,7 +6820,7 @@
           <w:szCs w:val="22"/>
         </w:rPr>
       </w:pPr>
-      <w:hyperlink w:anchor="_Toc470555768" w:history="1">
+      <w:hyperlink w:anchor="_Toc470679106" w:history="1">
         <w:r>
           <w:rPr>
             <w:rStyle w:val="Hyperlink"/>
@@ -6820,7 +6847,7 @@
             <w:noProof/>
             <w:webHidden/>
           </w:rPr>
-          <w:instrText xml:space="preserve"> PAGEREF _Toc470555768 \h </w:instrText>
+          <w:instrText xml:space="preserve"> PAGEREF _Toc470679106 \h </w:instrText>
         </w:r>
         <w:r>
           <w:rPr>
@@ -6864,7 +6891,7 @@
           <w:szCs w:val="22"/>
         </w:rPr>
       </w:pPr>
-      <w:hyperlink w:anchor="_Toc470555769" w:history="1">
+      <w:hyperlink w:anchor="_Toc470679107" w:history="1">
         <w:r>
           <w:rPr>
             <w:rStyle w:val="Hyperlink"/>
@@ -6891,7 +6918,7 @@
             <w:noProof/>
             <w:webHidden/>
           </w:rPr>
-          <w:instrText xml:space="preserve"> PAGEREF _Toc470555769 \h </w:instrText>
+          <w:instrText xml:space="preserve"> PAGEREF _Toc470679107 \h </w:instrText>
         </w:r>
         <w:r>
           <w:rPr>
@@ -6935,7 +6962,7 @@
           <w:szCs w:val="22"/>
         </w:rPr>
       </w:pPr>
-      <w:hyperlink w:anchor="_Toc470555770" w:history="1">
+      <w:hyperlink w:anchor="_Toc470679108" w:history="1">
         <w:r>
           <w:rPr>
             <w:rStyle w:val="Hyperlink"/>
@@ -6962,7 +6989,7 @@
             <w:noProof/>
             <w:webHidden/>
           </w:rPr>
-          <w:instrText xml:space="preserve"> PAGEREF _Toc470555770 \h </w:instrText>
+          <w:instrText xml:space="preserve"> PAGEREF _Toc470679108 \h </w:instrText>
         </w:r>
         <w:r>
           <w:rPr>
@@ -7006,7 +7033,7 @@
           <w:szCs w:val="22"/>
         </w:rPr>
       </w:pPr>
-      <w:hyperlink w:anchor="_Toc470555771" w:history="1">
+      <w:hyperlink w:anchor="_Toc470679109" w:history="1">
         <w:r>
           <w:rPr>
             <w:rStyle w:val="Hyperlink"/>
@@ -7033,7 +7060,7 @@
             <w:noProof/>
             <w:webHidden/>
           </w:rPr>
-          <w:instrText xml:space="preserve"> PAGEREF _Toc470555771 \h </w:instrText>
+          <w:instrText xml:space="preserve"> PAGEREF _Toc470679109 \h </w:instrText>
         </w:r>
         <w:r>
           <w:rPr>
@@ -7077,7 +7104,7 @@
           <w:szCs w:val="22"/>
         </w:rPr>
       </w:pPr>
-      <w:hyperlink w:anchor="_Toc470555772" w:history="1">
+      <w:hyperlink w:anchor="_Toc470679110" w:history="1">
         <w:r>
           <w:rPr>
             <w:rStyle w:val="Hyperlink"/>
@@ -7104,7 +7131,7 @@
             <w:noProof/>
             <w:webHidden/>
           </w:rPr>
-          <w:instrText xml:space="preserve"> PAGEREF _Toc470555772 \h </w:instrText>
+          <w:instrText xml:space="preserve"> PAGEREF _Toc470679110 \h </w:instrText>
         </w:r>
         <w:r>
           <w:rPr>
@@ -7148,7 +7175,7 @@
           <w:szCs w:val="22"/>
         </w:rPr>
       </w:pPr>
-      <w:hyperlink w:anchor="_Toc470555773" w:history="1">
+      <w:hyperlink w:anchor="_Toc470679111" w:history="1">
         <w:r>
           <w:rPr>
             <w:rStyle w:val="Hyperlink"/>
@@ -7175,7 +7202,7 @@
             <w:noProof/>
             <w:webHidden/>
           </w:rPr>
-          <w:instrText xml:space="preserve"> PAGEREF _Toc470555773 \h </w:instrText>
+          <w:instrText xml:space="preserve"> PAGEREF _Toc470679111 \h </w:instrText>
         </w:r>
         <w:r>
           <w:rPr>
@@ -7219,7 +7246,7 @@
           <w:szCs w:val="22"/>
         </w:rPr>
       </w:pPr>
-      <w:hyperlink w:anchor="_Toc470555774" w:history="1">
+      <w:hyperlink w:anchor="_Toc470679112" w:history="1">
         <w:r>
           <w:rPr>
             <w:rStyle w:val="Hyperlink"/>
@@ -7246,7 +7273,7 @@
             <w:noProof/>
             <w:webHidden/>
           </w:rPr>
-          <w:instrText xml:space="preserve"> PAGEREF _Toc470555774 \h </w:instrText>
+          <w:instrText xml:space="preserve"> PAGEREF _Toc470679112 \h </w:instrText>
         </w:r>
         <w:r>
           <w:rPr>
@@ -7290,13 +7317,13 @@
           <w:szCs w:val="22"/>
         </w:rPr>
       </w:pPr>
-      <w:hyperlink w:anchor="_Toc470555775" w:history="1">
+      <w:hyperlink w:anchor="_Toc470679113" w:history="1">
         <w:r>
           <w:rPr>
             <w:rStyle w:val="Hyperlink"/>
             <w:noProof/>
           </w:rPr>
-          <w:t>Figure 30: Object persistence round trip times with different initial persistence window sizes in dynamic persistence window</w:t>
+          <w:t>Figure 30: Object persistence round trip time with different initial persistence window sizes in dynamic persistence window</w:t>
         </w:r>
         <w:r>
           <w:rPr>
@@ -7317,7 +7344,7 @@
             <w:noProof/>
             <w:webHidden/>
           </w:rPr>
-          <w:instrText xml:space="preserve"> PAGEREF _Toc470555775 \h </w:instrText>
+          <w:instrText xml:space="preserve"> PAGEREF _Toc470679113 \h </w:instrText>
         </w:r>
         <w:r>
           <w:rPr>
@@ -7361,7 +7388,7 @@
           <w:szCs w:val="22"/>
         </w:rPr>
       </w:pPr>
-      <w:hyperlink w:anchor="_Toc470555776" w:history="1">
+      <w:hyperlink w:anchor="_Toc470679114" w:history="1">
         <w:r>
           <w:rPr>
             <w:rStyle w:val="Hyperlink"/>
@@ -7388,7 +7415,7 @@
             <w:noProof/>
             <w:webHidden/>
           </w:rPr>
-          <w:instrText xml:space="preserve"> PAGEREF _Toc470555776 \h </w:instrText>
+          <w:instrText xml:space="preserve"> PAGEREF _Toc470679114 \h </w:instrText>
         </w:r>
         <w:r>
           <w:rPr>
@@ -8284,7 +8311,10 @@
         </w:sdtContent>
       </w:sdt>
       <w:r>
-        <w:t>. Longer response times for persisting objects may cause lower satisfaction and poor productivity among web application users.</w:t>
+        <w:t>. Longer response time</w:t>
+      </w:r>
+      <w:r>
+        <w:t xml:space="preserve"> for persisting objects may cause lower satisfaction and poor productivity among web application users.</w:t>
       </w:r>
       <w:r>
         <w:t xml:space="preserve"> </w:t>
@@ -8326,7 +8356,19 @@
         <w:t xml:space="preserve"> </w:t>
       </w:r>
       <w:r>
-        <w:t>However, this creates challenges for web developers to additionally include an adaptive timing window to improve persistence response time. In addition, object size, persistence frequency and platform differences and network performance are difficult to predict.</w:t>
+        <w:t>However, this creates challenges for web develo</w:t>
+      </w:r>
+      <w:r>
+        <w:t>pers to additionally include a dynamic time</w:t>
+      </w:r>
+      <w:r>
+        <w:t xml:space="preserve"> window to improve persistence </w:t>
+      </w:r>
+      <w:r>
+        <w:t>round trip</w:t>
+      </w:r>
+      <w:r>
+        <w:t xml:space="preserve"> time. In addition, object size, persistence frequency and platform differences and network performance are difficult to predict.</w:t>
       </w:r>
     </w:p>
     <w:p>
@@ -8343,7 +8385,25 @@
         <w:ind w:firstLine="0"/>
       </w:pPr>
       <w:r>
-        <w:t>The aim of this research is to implement a JavaScript Framework, which is capable of providing an adaptive persistence time window, to reduce unexpected object persistence times for frequently changing objects by reducing the network congestion and object persistence web service usage, enhancing overall web application user satisfaction.</w:t>
+        <w:t xml:space="preserve">The aim of this research is to implement a JavaScript Framework, which is </w:t>
+      </w:r>
+      <w:r>
+        <w:t>capable of providing a</w:t>
+      </w:r>
+      <w:r>
+        <w:t xml:space="preserve"> </w:t>
+      </w:r>
+      <w:r>
+        <w:t>dynamic</w:t>
+      </w:r>
+      <w:r>
+        <w:t xml:space="preserve"> persistence time window, to reduce unexpected object persistence </w:t>
+      </w:r>
+      <w:r>
+        <w:t>round trip time</w:t>
+      </w:r>
+      <w:r>
+        <w:t xml:space="preserve"> for frequently changing objects by reducing the network congestion and object persistence web service usage, enhancing overall web application user satisfaction.</w:t>
       </w:r>
     </w:p>
     <w:p>
@@ -8637,31 +8697,18 @@
         <w:spacing w:after="0" w:line="360" w:lineRule="auto"/>
         <w:jc w:val="both"/>
       </w:pPr>
-      <w:bookmarkStart w:id="12" w:name="_Toc470555746"/>
+      <w:bookmarkStart w:id="12" w:name="_Toc470679084"/>
       <w:r>
         <w:t xml:space="preserve">Figure </w:t>
       </w:r>
-      <w:r>
-        <w:fldChar w:fldCharType="begin"/>
-      </w:r>
-      <w:r>
-        <w:instrText xml:space="preserve"> SEQ Figure \* ARABIC </w:instrText>
-      </w:r>
-      <w:r>
-        <w:fldChar w:fldCharType="separate"/>
-      </w:r>
-      <w:r>
-        <w:rPr>
-          <w:noProof/>
-        </w:rPr>
-        <w:t>1</w:t>
-      </w:r>
-      <w:r>
-        <w:rPr>
-          <w:noProof/>
-        </w:rPr>
-        <w:fldChar w:fldCharType="end"/>
-      </w:r>
+      <w:fldSimple w:instr=" SEQ Figure \* ARABIC ">
+        <w:r>
+          <w:rPr>
+            <w:noProof/>
+          </w:rPr>
+          <w:t>1</w:t>
+        </w:r>
+      </w:fldSimple>
       <w:r>
         <w:t xml:space="preserve">: Native, HTML5 and Hybrid </w:t>
       </w:r>
@@ -9215,31 +9262,18 @@
         <w:pStyle w:val="Caption"/>
         <w:spacing w:line="360" w:lineRule="auto"/>
       </w:pPr>
-      <w:bookmarkStart w:id="21" w:name="_Toc470555747"/>
+      <w:bookmarkStart w:id="21" w:name="_Toc470679085"/>
       <w:r>
         <w:t xml:space="preserve">Figure </w:t>
       </w:r>
-      <w:r>
-        <w:fldChar w:fldCharType="begin"/>
-      </w:r>
-      <w:r>
-        <w:instrText xml:space="preserve"> SEQ Figure \* ARABIC </w:instrText>
-      </w:r>
-      <w:r>
-        <w:fldChar w:fldCharType="separate"/>
-      </w:r>
-      <w:r>
-        <w:rPr>
-          <w:noProof/>
-        </w:rPr>
-        <w:t>2</w:t>
-      </w:r>
-      <w:r>
-        <w:rPr>
-          <w:noProof/>
-        </w:rPr>
-        <w:fldChar w:fldCharType="end"/>
-      </w:r>
+      <w:fldSimple w:instr=" SEQ Figure \* ARABIC ">
+        <w:r>
+          <w:rPr>
+            <w:noProof/>
+          </w:rPr>
+          <w:t>2</w:t>
+        </w:r>
+      </w:fldSimple>
       <w:r>
         <w:t>: Web and hybrid mobile a</w:t>
       </w:r>
@@ -9454,31 +9488,18 @@
         <w:spacing w:line="360" w:lineRule="auto"/>
         <w:jc w:val="both"/>
       </w:pPr>
-      <w:bookmarkStart w:id="23" w:name="_Toc470555748"/>
+      <w:bookmarkStart w:id="23" w:name="_Toc470679086"/>
       <w:r>
         <w:t xml:space="preserve">Figure </w:t>
       </w:r>
-      <w:r>
-        <w:fldChar w:fldCharType="begin"/>
-      </w:r>
-      <w:r>
-        <w:instrText xml:space="preserve"> SEQ Figure \* ARABIC </w:instrText>
-      </w:r>
-      <w:r>
-        <w:fldChar w:fldCharType="separate"/>
-      </w:r>
-      <w:r>
-        <w:rPr>
-          <w:noProof/>
-        </w:rPr>
-        <w:t>3</w:t>
-      </w:r>
-      <w:r>
-        <w:rPr>
-          <w:noProof/>
-        </w:rPr>
-        <w:fldChar w:fldCharType="end"/>
-      </w:r>
+      <w:fldSimple w:instr=" SEQ Figure \* ARABIC ">
+        <w:r>
+          <w:rPr>
+            <w:noProof/>
+          </w:rPr>
+          <w:t>3</w:t>
+        </w:r>
+      </w:fldSimple>
       <w:r>
         <w:t>: Client-server Interaction M</w:t>
       </w:r>
@@ -9617,31 +9638,18 @@
         <w:spacing w:line="360" w:lineRule="auto"/>
         <w:jc w:val="both"/>
       </w:pPr>
-      <w:bookmarkStart w:id="24" w:name="_Toc470555749"/>
+      <w:bookmarkStart w:id="24" w:name="_Toc470679087"/>
       <w:r>
         <w:t xml:space="preserve">Figure </w:t>
       </w:r>
-      <w:r>
-        <w:fldChar w:fldCharType="begin"/>
-      </w:r>
-      <w:r>
-        <w:instrText xml:space="preserve"> SEQ Figure \* ARABIC </w:instrText>
-      </w:r>
-      <w:r>
-        <w:fldChar w:fldCharType="separate"/>
-      </w:r>
-      <w:r>
-        <w:rPr>
-          <w:noProof/>
-        </w:rPr>
-        <w:t>4</w:t>
-      </w:r>
-      <w:r>
-        <w:rPr>
-          <w:noProof/>
-        </w:rPr>
-        <w:fldChar w:fldCharType="end"/>
-      </w:r>
+      <w:fldSimple w:instr=" SEQ Figure \* ARABIC ">
+        <w:r>
+          <w:rPr>
+            <w:noProof/>
+          </w:rPr>
+          <w:t>4</w:t>
+        </w:r>
+      </w:fldSimple>
       <w:r>
         <w:t>: Client-server interaction model utilizing c</w:t>
       </w:r>
@@ -9845,31 +9853,18 @@
         <w:spacing w:line="360" w:lineRule="auto"/>
         <w:jc w:val="both"/>
       </w:pPr>
-      <w:bookmarkStart w:id="27" w:name="_Toc470555750"/>
+      <w:bookmarkStart w:id="27" w:name="_Toc470679088"/>
       <w:r>
         <w:t xml:space="preserve">Figure </w:t>
       </w:r>
-      <w:r>
-        <w:fldChar w:fldCharType="begin"/>
-      </w:r>
-      <w:r>
-        <w:instrText xml:space="preserve"> SEQ Figure \* ARABIC </w:instrText>
-      </w:r>
-      <w:r>
-        <w:fldChar w:fldCharType="separate"/>
-      </w:r>
-      <w:r>
-        <w:rPr>
-          <w:noProof/>
-        </w:rPr>
-        <w:t>5</w:t>
-      </w:r>
-      <w:r>
-        <w:rPr>
-          <w:noProof/>
-        </w:rPr>
-        <w:fldChar w:fldCharType="end"/>
-      </w:r>
+      <w:fldSimple w:instr=" SEQ Figure \* ARABIC ">
+        <w:r>
+          <w:rPr>
+            <w:noProof/>
+          </w:rPr>
+          <w:t>5</w:t>
+        </w:r>
+      </w:fldSimple>
       <w:r>
         <w:t>: BSTORE architecture</w:t>
       </w:r>
@@ -10210,31 +10205,18 @@
         <w:spacing w:after="0" w:line="360" w:lineRule="auto"/>
         <w:jc w:val="both"/>
       </w:pPr>
-      <w:bookmarkStart w:id="30" w:name="_Toc470555751"/>
+      <w:bookmarkStart w:id="30" w:name="_Toc470679089"/>
       <w:r>
         <w:t xml:space="preserve">Figure </w:t>
       </w:r>
-      <w:r>
-        <w:fldChar w:fldCharType="begin"/>
-      </w:r>
-      <w:r>
-        <w:instrText xml:space="preserve"> SEQ Figure \* ARABIC </w:instrText>
-      </w:r>
-      <w:r>
-        <w:fldChar w:fldCharType="separate"/>
-      </w:r>
-      <w:r>
-        <w:rPr>
-          <w:noProof/>
-        </w:rPr>
-        <w:t>6</w:t>
-      </w:r>
-      <w:r>
-        <w:rPr>
-          <w:noProof/>
-        </w:rPr>
-        <w:fldChar w:fldCharType="end"/>
-      </w:r>
+      <w:fldSimple w:instr=" SEQ Figure \* ARABIC ">
+        <w:r>
+          <w:rPr>
+            <w:noProof/>
+          </w:rPr>
+          <w:t>6</w:t>
+        </w:r>
+      </w:fldSimple>
       <w:r>
         <w:t xml:space="preserve">: </w:t>
       </w:r>
@@ -10378,31 +10360,18 @@
         <w:spacing w:after="0" w:line="360" w:lineRule="auto"/>
         <w:jc w:val="both"/>
       </w:pPr>
-      <w:bookmarkStart w:id="31" w:name="_Toc470555752"/>
+      <w:bookmarkStart w:id="31" w:name="_Toc470679090"/>
       <w:r>
         <w:t xml:space="preserve">Figure </w:t>
       </w:r>
-      <w:r>
-        <w:fldChar w:fldCharType="begin"/>
-      </w:r>
-      <w:r>
-        <w:instrText xml:space="preserve"> SEQ Figure \* ARABIC </w:instrText>
-      </w:r>
-      <w:r>
-        <w:fldChar w:fldCharType="separate"/>
-      </w:r>
-      <w:r>
-        <w:rPr>
-          <w:noProof/>
-        </w:rPr>
-        <w:t>7</w:t>
-      </w:r>
-      <w:r>
-        <w:rPr>
-          <w:noProof/>
-        </w:rPr>
-        <w:fldChar w:fldCharType="end"/>
-      </w:r>
+      <w:fldSimple w:instr=" SEQ Figure \* ARABIC ">
+        <w:r>
+          <w:rPr>
+            <w:noProof/>
+          </w:rPr>
+          <w:t>7</w:t>
+        </w:r>
+      </w:fldSimple>
       <w:r>
         <w:t>: Sync Kit: Template rendering and database a</w:t>
       </w:r>
@@ -10723,7 +10692,13 @@
         <w:t xml:space="preserve"> it has proven that </w:t>
       </w:r>
       <w:r>
-        <w:t>Silo can reduce web page load times by 20-80% for web pages with large amounts of JavaScript and CSS.</w:t>
+        <w:t>Sil</w:t>
+      </w:r>
+      <w:r>
+        <w:t>o can reduce web page load time</w:t>
+      </w:r>
+      <w:r>
+        <w:t xml:space="preserve"> by 20-80% for web pages with large amounts of JavaScript and CSS.</w:t>
       </w:r>
     </w:p>
     <w:p>
@@ -11625,7 +11600,13 @@
         <w:t xml:space="preserve"> access, provoking many disk head movements and therefore resulting in a slow data transfer rate.</w:t>
       </w:r>
       <w:r>
-        <w:t xml:space="preserve"> To avoid this </w:t>
+        <w:t xml:space="preserve"> To avoid this</w:t>
+      </w:r>
+      <w:r>
+        <w:t>,</w:t>
+      </w:r>
+      <w:r>
+        <w:t xml:space="preserve"> </w:t>
       </w:r>
       <w:r>
         <w:t xml:space="preserve">nsync </w:t>
@@ -11637,7 +11618,13 @@
         <w:t>to</w:t>
       </w:r>
       <w:r>
-        <w:t xml:space="preserve"> node (n2n) syncs where e</w:t>
+        <w:t xml:space="preserve"> node (n2n) syncs</w:t>
+      </w:r>
+      <w:r>
+        <w:t>,</w:t>
+      </w:r>
+      <w:r>
+        <w:t xml:space="preserve"> where e</w:t>
       </w:r>
       <w:r>
         <w:t>ach node participates in at most one n2n sync at a time.</w:t>
@@ -11719,31 +11706,18 @@
         <w:spacing w:after="0" w:line="360" w:lineRule="auto"/>
         <w:jc w:val="both"/>
       </w:pPr>
-      <w:bookmarkStart w:id="36" w:name="_Toc470555753"/>
+      <w:bookmarkStart w:id="36" w:name="_Toc470679091"/>
       <w:r>
         <w:t xml:space="preserve">Figure </w:t>
       </w:r>
-      <w:r>
-        <w:fldChar w:fldCharType="begin"/>
-      </w:r>
-      <w:r>
-        <w:instrText xml:space="preserve"> SEQ Figure \* ARABIC </w:instrText>
-      </w:r>
-      <w:r>
-        <w:fldChar w:fldCharType="separate"/>
-      </w:r>
-      <w:r>
-        <w:rPr>
-          <w:noProof/>
-        </w:rPr>
-        <w:t>8</w:t>
-      </w:r>
-      <w:r>
-        <w:rPr>
-          <w:noProof/>
-        </w:rPr>
-        <w:fldChar w:fldCharType="end"/>
-      </w:r>
+      <w:fldSimple w:instr=" SEQ Figure \* ARABIC ">
+        <w:r>
+          <w:rPr>
+            <w:noProof/>
+          </w:rPr>
+          <w:t>8</w:t>
+        </w:r>
+      </w:fldSimple>
       <w:r>
         <w:t>: Three rounds of n2n syncs can synchronize eight nodes</w:t>
       </w:r>
@@ -12725,31 +12699,18 @@
         <w:spacing w:after="0" w:line="360" w:lineRule="auto"/>
         <w:jc w:val="both"/>
       </w:pPr>
-      <w:bookmarkStart w:id="38" w:name="_Toc470555754"/>
+      <w:bookmarkStart w:id="38" w:name="_Toc470679092"/>
       <w:r>
         <w:t xml:space="preserve">Figure </w:t>
       </w:r>
-      <w:r>
-        <w:fldChar w:fldCharType="begin"/>
-      </w:r>
-      <w:r>
-        <w:instrText xml:space="preserve"> SEQ Figure \* ARABIC </w:instrText>
-      </w:r>
-      <w:r>
-        <w:fldChar w:fldCharType="separate"/>
-      </w:r>
-      <w:r>
-        <w:rPr>
-          <w:noProof/>
-        </w:rPr>
-        <w:t>9</w:t>
-      </w:r>
-      <w:r>
-        <w:rPr>
-          <w:noProof/>
-        </w:rPr>
-        <w:fldChar w:fldCharType="end"/>
-      </w:r>
+      <w:fldSimple w:instr=" SEQ Figure \* ARABIC ">
+        <w:r>
+          <w:rPr>
+            <w:noProof/>
+          </w:rPr>
+          <w:t>9</w:t>
+        </w:r>
+      </w:fldSimple>
       <w:r>
         <w:t>: Architecture diagram of automated object persistence mechanism</w:t>
       </w:r>
@@ -12893,7 +12854,21 @@
           <w:iCs/>
           <w:szCs w:val="18"/>
         </w:rPr>
-        <w:t>In modern web applications user satisfaction heavily depends on application response times. With the advancements of web browser performance, network speeds, one might not expect to have to deal with performance issues in web applications such as slower response time. But these issues remain a very real concern today.</w:t>
+        <w:t xml:space="preserve">In modern web applications user satisfaction heavily depends on application </w:t>
+      </w:r>
+      <w:r>
+        <w:rPr>
+          <w:iCs/>
+          <w:szCs w:val="18"/>
+        </w:rPr>
+        <w:t>response time</w:t>
+      </w:r>
+      <w:r>
+        <w:rPr>
+          <w:iCs/>
+          <w:szCs w:val="18"/>
+        </w:rPr>
+        <w:t>. With the advancements of web browser performance, network speeds, one might not expect to have to deal with performance issues in web applications such as slower response time. But these issues remain a very real concern today.</w:t>
       </w:r>
     </w:p>
     <w:p>
@@ -13182,31 +13157,18 @@
         <w:spacing w:after="0" w:line="360" w:lineRule="auto"/>
         <w:jc w:val="both"/>
       </w:pPr>
-      <w:bookmarkStart w:id="40" w:name="_Toc470555755"/>
+      <w:bookmarkStart w:id="40" w:name="_Toc470679093"/>
       <w:r>
         <w:t xml:space="preserve">Figure </w:t>
       </w:r>
-      <w:r>
-        <w:fldChar w:fldCharType="begin"/>
-      </w:r>
-      <w:r>
-        <w:instrText xml:space="preserve"> SEQ Figure \* ARABIC </w:instrText>
-      </w:r>
-      <w:r>
-        <w:fldChar w:fldCharType="separate"/>
-      </w:r>
-      <w:r>
-        <w:rPr>
-          <w:noProof/>
-        </w:rPr>
-        <w:t>10</w:t>
-      </w:r>
-      <w:r>
-        <w:rPr>
-          <w:noProof/>
-        </w:rPr>
-        <w:fldChar w:fldCharType="end"/>
-      </w:r>
+      <w:fldSimple w:instr=" SEQ Figure \* ARABIC ">
+        <w:r>
+          <w:rPr>
+            <w:noProof/>
+          </w:rPr>
+          <w:t>10</w:t>
+        </w:r>
+      </w:fldSimple>
       <w:r>
         <w:t>: Perceived power c</w:t>
       </w:r>
@@ -13375,8 +13337,6 @@
       <w:r>
         <w:t>work intervenes the JavaScript o</w:t>
       </w:r>
-      <w:bookmarkStart w:id="42" w:name="_GoBack"/>
-      <w:bookmarkEnd w:id="42"/>
       <w:r>
         <w:t>bject persisting operation and adjust the persistence timing for high frequency actions. This is done by adding a modification window, optimizing for reduced average persistence time. After the modification window is calculated, the metadata of the overall operation is saved for</w:t>
       </w:r>
@@ -13398,7 +13358,7 @@
           <w:rFonts w:cs="Times New Roman"/>
         </w:rPr>
       </w:pPr>
-      <w:bookmarkStart w:id="43" w:name="_Toc470557519"/>
+      <w:bookmarkStart w:id="42" w:name="_Toc470557519"/>
       <w:r>
         <w:rPr>
           <w:rFonts w:cs="Times New Roman"/>
@@ -13411,7 +13371,7 @@
         </w:rPr>
         <w:t>bjects</w:t>
       </w:r>
-      <w:bookmarkEnd w:id="43"/>
+      <w:bookmarkEnd w:id="42"/>
     </w:p>
     <w:p>
       <w:pPr>
@@ -13534,38 +13494,25 @@
         <w:spacing w:line="360" w:lineRule="auto"/>
         <w:jc w:val="both"/>
       </w:pPr>
-      <w:bookmarkStart w:id="44" w:name="_Toc470555756"/>
+      <w:bookmarkStart w:id="43" w:name="_Toc470679094"/>
       <w:r>
         <w:t xml:space="preserve">Figure </w:t>
       </w:r>
-      <w:r>
-        <w:fldChar w:fldCharType="begin"/>
-      </w:r>
-      <w:r>
-        <w:instrText xml:space="preserve"> SEQ Figure \* ARABIC </w:instrText>
-      </w:r>
-      <w:r>
-        <w:fldChar w:fldCharType="separate"/>
-      </w:r>
-      <w:r>
-        <w:rPr>
-          <w:noProof/>
-        </w:rPr>
-        <w:t>11</w:t>
-      </w:r>
-      <w:r>
-        <w:rPr>
-          <w:noProof/>
-        </w:rPr>
-        <w:fldChar w:fldCharType="end"/>
-      </w:r>
+      <w:fldSimple w:instr=" SEQ Figure \* ARABIC ">
+        <w:r>
+          <w:rPr>
+            <w:noProof/>
+          </w:rPr>
+          <w:t>11</w:t>
+        </w:r>
+      </w:fldSimple>
       <w:r>
         <w:t xml:space="preserve">: </w:t>
       </w:r>
       <w:r>
         <w:t>JavaScript Object Notation</w:t>
       </w:r>
-      <w:bookmarkEnd w:id="44"/>
+      <w:bookmarkEnd w:id="43"/>
     </w:p>
     <w:p>
       <w:pPr>
@@ -13595,7 +13542,7 @@
           <w:rFonts w:cs="Times New Roman"/>
         </w:rPr>
       </w:pPr>
-      <w:bookmarkStart w:id="45" w:name="_Toc470557520"/>
+      <w:bookmarkStart w:id="44" w:name="_Toc470557520"/>
       <w:r>
         <w:rPr>
           <w:rFonts w:cs="Times New Roman"/>
@@ -13620,7 +13567,7 @@
         </w:rPr>
         <w:t>eb Services</w:t>
       </w:r>
-      <w:bookmarkEnd w:id="45"/>
+      <w:bookmarkEnd w:id="44"/>
     </w:p>
     <w:p>
       <w:pPr>
@@ -13670,14 +13617,14 @@
           <w:rFonts w:cs="Times New Roman"/>
         </w:rPr>
       </w:pPr>
-      <w:bookmarkStart w:id="46" w:name="_Toc470557521"/>
+      <w:bookmarkStart w:id="45" w:name="_Toc470557521"/>
       <w:r>
         <w:rPr>
           <w:rFonts w:cs="Times New Roman"/>
         </w:rPr>
         <w:t>Factors and their ranges</w:t>
       </w:r>
-      <w:bookmarkEnd w:id="46"/>
+      <w:bookmarkEnd w:id="45"/>
     </w:p>
     <w:p>
       <w:pPr>
@@ -13826,40 +13773,20 @@
         <w:t xml:space="preserve"> </w:t>
       </w:r>
       <w:r>
-        <w:t xml:space="preserve">Apart from that most of these factors impact persistence response time, in different </w:t>
-      </w:r>
-      <w:r>
-        <w:t>levels and it i</w:t>
-      </w:r>
-      <w:r>
-        <w:t>s quite difficult to identify ranges for some of these f</w:t>
-      </w:r>
-      <w:r>
-        <w:t>actors, for example web a</w:t>
-      </w:r>
-      <w:r>
-        <w:t>ppl</w:t>
-      </w:r>
-      <w:r>
-        <w:t>ication specific parameters or performance of persistence w</w:t>
-      </w:r>
-      <w:r>
-        <w:t>eb s</w:t>
-      </w:r>
-      <w:r>
-        <w:t xml:space="preserve">ervice, where it will be </w:t>
-      </w:r>
-      <w:r>
-        <w:t xml:space="preserve">different based on </w:t>
-      </w:r>
-      <w:r>
-        <w:t>implementations and also changes over time.</w:t>
-      </w:r>
-      <w:r>
-        <w:t xml:space="preserve"> </w:t>
-      </w:r>
-      <w:r>
-        <w:t>Therefor a</w:t>
+        <w:t xml:space="preserve">Apart from that, most of these factors impact persistence response time, influenced in different levels and it is quite difficult to identify ranges for some of them. For example, web application specific parameters such as web browser, underlying device hardware, operating system and performance of persistence web service, will be different for different web applications and they are also changing over time. </w:t>
+      </w:r>
+      <w:r>
+        <w:lastRenderedPageBreak/>
+        <w:t>Therefor</w:t>
+      </w:r>
+      <w:r>
+        <w:t>e</w:t>
+      </w:r>
+      <w:r>
+        <w:t>,</w:t>
+      </w:r>
+      <w:r>
+        <w:t xml:space="preserve"> a</w:t>
       </w:r>
       <w:r>
         <w:t>n adaptive</w:t>
@@ -13897,37 +13824,36 @@
         <w:pStyle w:val="Heading2"/>
         <w:spacing w:line="360" w:lineRule="auto"/>
       </w:pPr>
-      <w:bookmarkStart w:id="47" w:name="_Toc74123885"/>
-      <w:bookmarkStart w:id="48" w:name="_Toc470557522"/>
+      <w:bookmarkStart w:id="46" w:name="_Toc74123885"/>
+      <w:bookmarkStart w:id="47" w:name="_Toc470557522"/>
       <w:bookmarkEnd w:id="9"/>
+      <w:bookmarkEnd w:id="46"/>
+      <w:r>
+        <w:t xml:space="preserve">JavaScript </w:t>
+      </w:r>
+      <w:r>
+        <w:t>object p</w:t>
+      </w:r>
+      <w:r>
+        <w:t>ersistence</w:t>
+      </w:r>
+      <w:r>
+        <w:t xml:space="preserve"> </w:t>
+      </w:r>
+      <w:r>
+        <w:t>m</w:t>
+      </w:r>
+      <w:r>
+        <w:t>odels</w:t>
+      </w:r>
       <w:bookmarkEnd w:id="47"/>
-      <w:r>
-        <w:lastRenderedPageBreak/>
-        <w:t xml:space="preserve">JavaScript </w:t>
-      </w:r>
-      <w:r>
-        <w:t>object p</w:t>
-      </w:r>
-      <w:r>
-        <w:t>ersistence</w:t>
-      </w:r>
-      <w:r>
-        <w:t xml:space="preserve"> </w:t>
-      </w:r>
-      <w:r>
-        <w:t>m</w:t>
-      </w:r>
-      <w:r>
-        <w:t>odels</w:t>
-      </w:r>
-      <w:bookmarkEnd w:id="48"/>
     </w:p>
     <w:p>
       <w:pPr>
         <w:pStyle w:val="Heading3"/>
         <w:spacing w:line="360" w:lineRule="auto"/>
       </w:pPr>
-      <w:bookmarkStart w:id="49" w:name="_Toc470557523"/>
+      <w:bookmarkStart w:id="48" w:name="_Toc470557523"/>
       <w:r>
         <w:t xml:space="preserve">Persistence model: </w:t>
       </w:r>
@@ -13940,7 +13866,7 @@
       <w:r>
         <w:t>ersistence</w:t>
       </w:r>
-      <w:bookmarkEnd w:id="49"/>
+      <w:bookmarkEnd w:id="48"/>
     </w:p>
     <w:p>
       <w:pPr>
@@ -16383,7 +16309,7 @@
           </mc:Choice>
           <mc:Fallback>
             <w:pict>
-              <v:group w14:anchorId="66150665" id="Canvas 8" o:spid="_x0000_s1026" editas="canvas" style="width:437.1pt;height:219.45pt;mso-position-horizontal-relative:char;mso-position-vertical-relative:line" coordsize="55511,27870" o:gfxdata="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">
+              <v:group w14:anchorId="593431A8" id="Canvas 8" o:spid="_x0000_s1026" editas="canvas" style="width:437.1pt;height:219.45pt;mso-position-horizontal-relative:char;mso-position-vertical-relative:line" coordsize="55511,27870" o:gfxdata="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">
                 <v:shapetype id="_x0000_t75" coordsize="21600,21600" o:spt="75" o:preferrelative="t" path="m@4@5l@4@11@9@11@9@5xe" filled="f" stroked="f">
                   <v:stroke joinstyle="miter"/>
                   <v:formulas>
@@ -17027,31 +16953,18 @@
         <w:spacing w:line="360" w:lineRule="auto"/>
         <w:jc w:val="both"/>
       </w:pPr>
-      <w:bookmarkStart w:id="50" w:name="_Toc470555757"/>
+      <w:bookmarkStart w:id="49" w:name="_Toc470679095"/>
       <w:r>
         <w:t xml:space="preserve">Figure </w:t>
       </w:r>
-      <w:r>
-        <w:fldChar w:fldCharType="begin"/>
-      </w:r>
-      <w:r>
-        <w:instrText xml:space="preserve"> SEQ Figure \* ARABIC </w:instrText>
-      </w:r>
-      <w:r>
-        <w:fldChar w:fldCharType="separate"/>
-      </w:r>
-      <w:r>
-        <w:rPr>
-          <w:noProof/>
-        </w:rPr>
-        <w:t>12</w:t>
-      </w:r>
-      <w:r>
-        <w:rPr>
-          <w:noProof/>
-        </w:rPr>
-        <w:fldChar w:fldCharType="end"/>
-      </w:r>
+      <w:fldSimple w:instr=" SEQ Figure \* ARABIC ">
+        <w:r>
+          <w:rPr>
+            <w:noProof/>
+          </w:rPr>
+          <w:t>12</w:t>
+        </w:r>
+      </w:fldSimple>
       <w:r>
         <w:t xml:space="preserve">: </w:t>
       </w:r>
@@ -17064,7 +16977,7 @@
       <w:r>
         <w:t>llustrated</w:t>
       </w:r>
-      <w:bookmarkEnd w:id="50"/>
+      <w:bookmarkEnd w:id="49"/>
     </w:p>
     <w:p>
       <w:pPr>
@@ -17097,14 +17010,15 @@
         <w:pStyle w:val="Heading3"/>
         <w:spacing w:line="360" w:lineRule="auto"/>
       </w:pPr>
-      <w:bookmarkStart w:id="51" w:name="_Toc470557524"/>
-      <w:r>
+      <w:bookmarkStart w:id="50" w:name="_Toc470557524"/>
+      <w:r>
+        <w:lastRenderedPageBreak/>
         <w:t>Persistence model: dynamic modification window p</w:t>
       </w:r>
       <w:r>
         <w:t>ersistence</w:t>
       </w:r>
-      <w:bookmarkEnd w:id="51"/>
+      <w:bookmarkEnd w:id="50"/>
     </w:p>
     <w:p>
       <w:pPr>
@@ -17119,11 +17033,7 @@
         <w:t>server. A time</w:t>
       </w:r>
       <w:r>
-        <w:t xml:space="preserve"> window is calculated and within the window only the last object </w:t>
-      </w:r>
-      <w:r>
-        <w:lastRenderedPageBreak/>
-        <w:t>change is sent for persistence reducing the network congestion and service usage.</w:t>
+        <w:t xml:space="preserve"> window is calculated and within the window only the last object change is sent for persistence reducing the network congestion and service usage.</w:t>
       </w:r>
       <w:r>
         <w:t xml:space="preserve"> Figure 13</w:t>
@@ -20102,7 +20012,7 @@
           </mc:Choice>
           <mc:Fallback>
             <w:pict>
-              <v:group w14:anchorId="4612E1FF" id="Canvas 152" o:spid="_x0000_s1082" editas="canvas" style="width:6in;height:296.25pt;mso-position-horizontal-relative:char;mso-position-vertical-relative:line" coordsize="54864,37617" o:gfxdata="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">
+              <v:group w14:anchorId="3E93DD7A" id="Canvas 152" o:spid="_x0000_s1082" editas="canvas" style="width:6in;height:296.25pt;mso-position-horizontal-relative:char;mso-position-vertical-relative:line" coordsize="54864,37617" o:gfxdata="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">
                 <v:shape id="_x0000_s1083" type="#_x0000_t75" style="position:absolute;width:54864;height:37617;visibility:visible;mso-wrap-style:square">
                   <v:fill o:detectmouseclick="t"/>
                   <v:path o:connecttype="none"/>
@@ -21066,7 +20976,7 @@
           <w:szCs w:val="18"/>
         </w:rPr>
       </w:pPr>
-      <w:bookmarkStart w:id="52" w:name="_Toc470555758"/>
+      <w:bookmarkStart w:id="51" w:name="_Toc470679096"/>
       <w:r>
         <w:rPr>
           <w:iCs/>
@@ -21140,7 +21050,7 @@
         </w:rPr>
         <w:t>ersistence</w:t>
       </w:r>
-      <w:bookmarkEnd w:id="52"/>
+      <w:bookmarkEnd w:id="51"/>
     </w:p>
     <w:p>
       <w:pPr>
@@ -21440,6 +21350,7 @@
         <w:ind w:left="720" w:firstLine="0"/>
       </w:pPr>
       <w:r>
+        <w:lastRenderedPageBreak/>
         <w:t>ST(x)</w:t>
       </w:r>
       <w:r>
@@ -21464,7 +21375,6 @@
         <w:spacing w:line="360" w:lineRule="auto"/>
       </w:pPr>
       <w:r>
-        <w:lastRenderedPageBreak/>
         <w:t>Predicting next request round trip t</w:t>
       </w:r>
       <w:r>
@@ -21499,20 +21409,22 @@
         <w:t>egression</w:t>
       </w:r>
       <w:r>
-        <w:t xml:space="preserve"> is being used to predict the next request round trip time. </w:t>
-      </w:r>
-    </w:p>
-    <w:p>
-      <w:pPr>
-        <w:pStyle w:val="BodyText"/>
-        <w:spacing w:line="360" w:lineRule="auto"/>
-        <w:ind w:firstLine="0"/>
-      </w:pPr>
-      <w:r>
-        <w:t xml:space="preserve">To determine the order of polynomial regression required to </w:t>
-      </w:r>
-      <w:r>
-        <w:t>predict next round trip time, a</w:t>
+        <w:t xml:space="preserve"> is being used to predict the next </w:t>
+      </w:r>
+      <w:r>
+        <w:t>persistence</w:t>
+      </w:r>
+      <w:r>
+        <w:t xml:space="preserve"> round trip time. </w:t>
+      </w:r>
+      <w:r>
+        <w:t>To determine the order of polynomial regression</w:t>
+      </w:r>
+      <w:r>
+        <w:t xml:space="preserve">, </w:t>
+      </w:r>
+      <w:r>
+        <w:t>a</w:t>
       </w:r>
       <w:r>
         <w:t xml:space="preserve"> higher order is initially selected and equation is calculated as shown below.</w:t>
@@ -21542,10 +21454,28 @@
         <w:ind w:firstLine="0"/>
       </w:pPr>
       <w:r>
-        <w:t>It has been found that a polynomial regression with order 3 is sufficient to predict the next request round trip time.</w:t>
-      </w:r>
-      <w:r>
-        <w:t xml:space="preserve"> After retrieval of each response, each round trip times are logged and use to predict the next value using polynomial regression.</w:t>
+        <w:t>It has been found that a polynomial regression with order 3 is sufficient to predict the next request round trip time</w:t>
+      </w:r>
+      <w:r>
+        <w:t xml:space="preserve"> since the higher order coefficients are equal or close to zero</w:t>
+      </w:r>
+      <w:r>
+        <w:t>.</w:t>
+      </w:r>
+      <w:r>
+        <w:t xml:space="preserve"> After retrieval of each</w:t>
+      </w:r>
+      <w:r>
+        <w:t xml:space="preserve"> response, round trip time</w:t>
+      </w:r>
+      <w:r>
+        <w:t xml:space="preserve"> </w:t>
+      </w:r>
+      <w:r>
+        <w:t>is</w:t>
+      </w:r>
+      <w:r>
+        <w:t xml:space="preserve"> logged and use to predict the next value using polynomial regression.</w:t>
       </w:r>
     </w:p>
     <w:p>
@@ -22028,6 +21958,7 @@
         <w:spacing w:line="360" w:lineRule="auto"/>
       </w:pPr>
       <w:r>
+        <w:lastRenderedPageBreak/>
         <w:t>Minimum round trip t</w:t>
       </w:r>
       <w:r>
@@ -22065,9 +21996,8 @@
       <w:pPr>
         <w:pStyle w:val="Heading3"/>
       </w:pPr>
-      <w:bookmarkStart w:id="53" w:name="_Toc470557525"/>
-      <w:r>
-        <w:lastRenderedPageBreak/>
+      <w:bookmarkStart w:id="52" w:name="_Toc470557525"/>
+      <w:r>
         <w:t>Persistence model</w:t>
       </w:r>
       <w:r>
@@ -22079,7 +22009,7 @@
       <w:r>
         <w:t xml:space="preserve"> with initial window size</w:t>
       </w:r>
-      <w:bookmarkEnd w:id="53"/>
+      <w:bookmarkEnd w:id="52"/>
     </w:p>
     <w:p>
       <w:pPr>
@@ -24671,7 +24601,7 @@
           </mc:Choice>
           <mc:Fallback>
             <w:pict>
-              <v:group w14:anchorId="626F1059" id="Canvas 211" o:spid="_x0000_s1149" editas="canvas" style="width:6in;height:229.5pt;mso-position-horizontal-relative:char;mso-position-vertical-relative:line" coordsize="54864,29146" o:gfxdata="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">
+              <v:group w14:anchorId="42B8A0B0" id="Canvas 211" o:spid="_x0000_s1149" editas="canvas" style="width:6in;height:229.5pt;mso-position-horizontal-relative:char;mso-position-vertical-relative:line" coordsize="54864,29146" o:gfxdata="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">
                 <v:shape id="_x0000_s1150" type="#_x0000_t75" style="position:absolute;width:54864;height:29146;visibility:visible;mso-wrap-style:square">
                   <v:fill o:detectmouseclick="t"/>
                   <v:path o:connecttype="none"/>
@@ -25478,7 +25408,7 @@
           <w:szCs w:val="18"/>
         </w:rPr>
       </w:pPr>
-      <w:bookmarkStart w:id="54" w:name="_Toc470555759"/>
+      <w:bookmarkStart w:id="53" w:name="_Toc470679097"/>
       <w:r>
         <w:rPr>
           <w:iCs/>
@@ -25552,7 +25482,7 @@
         </w:rPr>
         <w:t>ynamic modification window persistence with initial window size</w:t>
       </w:r>
-      <w:bookmarkEnd w:id="54"/>
+      <w:bookmarkEnd w:id="53"/>
     </w:p>
     <w:p>
       <w:pPr>
@@ -25647,7 +25577,7 @@
         <w:pStyle w:val="Heading2"/>
         <w:spacing w:line="360" w:lineRule="auto"/>
       </w:pPr>
-      <w:bookmarkStart w:id="55" w:name="_Toc470557526"/>
+      <w:bookmarkStart w:id="54" w:name="_Toc470557526"/>
       <w:r>
         <w:lastRenderedPageBreak/>
         <w:t>Experiment</w:t>
@@ -25658,14 +25588,14 @@
       <w:r>
         <w:t>etup</w:t>
       </w:r>
-      <w:bookmarkEnd w:id="55"/>
+      <w:bookmarkEnd w:id="54"/>
     </w:p>
     <w:p>
       <w:pPr>
         <w:pStyle w:val="Heading3"/>
         <w:spacing w:line="360" w:lineRule="auto"/>
       </w:pPr>
-      <w:bookmarkStart w:id="56" w:name="_Toc470557527"/>
+      <w:bookmarkStart w:id="55" w:name="_Toc470557527"/>
       <w:r>
         <w:t>JavaScript o</w:t>
       </w:r>
@@ -25684,7 +25614,7 @@
       <w:r>
         <w:t>xperiment</w:t>
       </w:r>
-      <w:bookmarkEnd w:id="56"/>
+      <w:bookmarkEnd w:id="55"/>
     </w:p>
     <w:p>
       <w:pPr>
@@ -26134,7 +26064,7 @@
           </mc:Choice>
           <mc:Fallback>
             <w:pict>
-              <v:group w14:anchorId="10DF70F5" id="Canvas 86" o:spid="_x0000_s1208" editas="canvas" style="width:419.4pt;height:173.4pt;mso-position-horizontal-relative:char;mso-position-vertical-relative:line" coordsize="53263,22021" o:gfxdata="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">
+              <v:group w14:anchorId="5D4369F6" id="Canvas 86" o:spid="_x0000_s1208" editas="canvas" style="width:419.4pt;height:173.4pt;mso-position-horizontal-relative:char;mso-position-vertical-relative:line" coordsize="53263,22021" o:gfxdata="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">
                 <v:shape id="_x0000_s1209" type="#_x0000_t75" style="position:absolute;width:53263;height:22021;visibility:visible;mso-wrap-style:square">
                   <v:fill o:detectmouseclick="t"/>
                   <v:path o:connecttype="none"/>
@@ -26310,7 +26240,7 @@
         </w:rPr>
         <w:t xml:space="preserve"> </w:t>
       </w:r>
-      <w:bookmarkStart w:id="57" w:name="_Toc470555760"/>
+      <w:bookmarkStart w:id="56" w:name="_Toc470679098"/>
       <w:r>
         <w:rPr>
           <w:iCs/>
@@ -26376,14 +26306,14 @@
         </w:rPr>
         <w:t>Experiment setup</w:t>
       </w:r>
-      <w:bookmarkEnd w:id="57"/>
+      <w:bookmarkEnd w:id="56"/>
     </w:p>
     <w:p>
       <w:pPr>
         <w:pStyle w:val="Heading3"/>
         <w:spacing w:line="360" w:lineRule="auto"/>
       </w:pPr>
-      <w:bookmarkStart w:id="58" w:name="_Toc470557528"/>
+      <w:bookmarkStart w:id="57" w:name="_Toc470557528"/>
       <w:r>
         <w:t>Predicting next request r</w:t>
       </w:r>
@@ -26396,7 +26326,7 @@
       <w:r>
         <w:t>ime</w:t>
       </w:r>
-      <w:bookmarkEnd w:id="58"/>
+      <w:bookmarkEnd w:id="57"/>
     </w:p>
     <w:p>
       <w:pPr>
@@ -26466,31 +26396,18 @@
           <w:vertAlign w:val="superscript"/>
         </w:rPr>
       </w:pPr>
-      <w:bookmarkStart w:id="59" w:name="_Toc470555761"/>
+      <w:bookmarkStart w:id="58" w:name="_Toc470679099"/>
       <w:r>
         <w:t xml:space="preserve">Figure </w:t>
       </w:r>
-      <w:r>
-        <w:fldChar w:fldCharType="begin"/>
-      </w:r>
-      <w:r>
-        <w:instrText xml:space="preserve"> SEQ Figure \* ARABIC </w:instrText>
-      </w:r>
-      <w:r>
-        <w:fldChar w:fldCharType="separate"/>
-      </w:r>
-      <w:r>
-        <w:rPr>
-          <w:noProof/>
-        </w:rPr>
-        <w:t>16</w:t>
-      </w:r>
-      <w:r>
-        <w:rPr>
-          <w:noProof/>
-        </w:rPr>
-        <w:fldChar w:fldCharType="end"/>
-      </w:r>
+      <w:fldSimple w:instr=" SEQ Figure \* ARABIC ">
+        <w:r>
+          <w:rPr>
+            <w:noProof/>
+          </w:rPr>
+          <w:t>16</w:t>
+        </w:r>
+      </w:fldSimple>
       <w:r>
         <w:t xml:space="preserve">: </w:t>
       </w:r>
@@ -26500,14 +26417,14 @@
       <w:r>
         <w:t>ime</w:t>
       </w:r>
-      <w:bookmarkEnd w:id="59"/>
+      <w:bookmarkEnd w:id="58"/>
     </w:p>
     <w:p>
       <w:pPr>
         <w:pStyle w:val="Heading3"/>
         <w:spacing w:line="360" w:lineRule="auto"/>
       </w:pPr>
-      <w:bookmarkStart w:id="60" w:name="_Toc470557529"/>
+      <w:bookmarkStart w:id="59" w:name="_Toc470557529"/>
       <w:r>
         <w:lastRenderedPageBreak/>
         <w:t xml:space="preserve">Changing </w:t>
@@ -26518,7 +26435,7 @@
       <w:r>
         <w:t>requency</w:t>
       </w:r>
-      <w:bookmarkEnd w:id="60"/>
+      <w:bookmarkEnd w:id="59"/>
     </w:p>
     <w:p>
       <w:pPr>
@@ -26611,42 +26528,29 @@
           <w:vertAlign w:val="superscript"/>
         </w:rPr>
       </w:pPr>
-      <w:bookmarkStart w:id="61" w:name="_Toc470555762"/>
+      <w:bookmarkStart w:id="60" w:name="_Toc470679100"/>
       <w:r>
         <w:t xml:space="preserve">Figure </w:t>
       </w:r>
-      <w:r>
-        <w:fldChar w:fldCharType="begin"/>
-      </w:r>
-      <w:r>
-        <w:instrText xml:space="preserve"> SEQ Figure \* ARABIC </w:instrText>
-      </w:r>
-      <w:r>
-        <w:fldChar w:fldCharType="separate"/>
-      </w:r>
-      <w:r>
-        <w:rPr>
-          <w:noProof/>
-        </w:rPr>
-        <w:t>17</w:t>
-      </w:r>
-      <w:r>
-        <w:rPr>
-          <w:noProof/>
-        </w:rPr>
-        <w:fldChar w:fldCharType="end"/>
-      </w:r>
+      <w:fldSimple w:instr=" SEQ Figure \* ARABIC ">
+        <w:r>
+          <w:rPr>
+            <w:noProof/>
+          </w:rPr>
+          <w:t>17</w:t>
+        </w:r>
+      </w:fldSimple>
       <w:r>
         <w:t>: Simulating JavaScript persistence frequency</w:t>
       </w:r>
-      <w:bookmarkEnd w:id="61"/>
+      <w:bookmarkEnd w:id="60"/>
     </w:p>
     <w:p>
       <w:pPr>
         <w:pStyle w:val="Heading3"/>
         <w:spacing w:line="360" w:lineRule="auto"/>
       </w:pPr>
-      <w:bookmarkStart w:id="62" w:name="_Toc470557530"/>
+      <w:bookmarkStart w:id="61" w:name="_Toc470557530"/>
       <w:r>
         <w:t xml:space="preserve">Changing </w:t>
       </w:r>
@@ -26665,7 +26569,7 @@
       <w:r>
         <w:t>andwidth</w:t>
       </w:r>
-      <w:bookmarkEnd w:id="62"/>
+      <w:bookmarkEnd w:id="61"/>
       <w:r>
         <w:t xml:space="preserve"> </w:t>
       </w:r>
@@ -26738,31 +26642,18 @@
         <w:spacing w:line="360" w:lineRule="auto"/>
         <w:jc w:val="both"/>
       </w:pPr>
-      <w:bookmarkStart w:id="63" w:name="_Toc470555763"/>
+      <w:bookmarkStart w:id="62" w:name="_Toc470679101"/>
       <w:r>
         <w:t xml:space="preserve">Figure </w:t>
       </w:r>
-      <w:r>
-        <w:fldChar w:fldCharType="begin"/>
-      </w:r>
-      <w:r>
-        <w:instrText xml:space="preserve"> SEQ Figure \* ARABIC </w:instrText>
-      </w:r>
-      <w:r>
-        <w:fldChar w:fldCharType="separate"/>
-      </w:r>
-      <w:r>
-        <w:rPr>
-          <w:noProof/>
-        </w:rPr>
-        <w:t>18</w:t>
-      </w:r>
-      <w:r>
-        <w:rPr>
-          <w:noProof/>
-        </w:rPr>
-        <w:fldChar w:fldCharType="end"/>
-      </w:r>
+      <w:fldSimple w:instr=" SEQ Figure \* ARABIC ">
+        <w:r>
+          <w:rPr>
+            <w:noProof/>
+          </w:rPr>
+          <w:t>18</w:t>
+        </w:r>
+      </w:fldSimple>
       <w:r>
         <w:t>: Simulating network b</w:t>
       </w:r>
@@ -26772,14 +26663,14 @@
       <w:r>
         <w:t xml:space="preserve"> &amp; latency</w:t>
       </w:r>
-      <w:bookmarkEnd w:id="63"/>
+      <w:bookmarkEnd w:id="62"/>
     </w:p>
     <w:p>
       <w:pPr>
         <w:pStyle w:val="Heading3"/>
         <w:spacing w:line="360" w:lineRule="auto"/>
       </w:pPr>
-      <w:bookmarkStart w:id="64" w:name="_Toc470557531"/>
+      <w:bookmarkStart w:id="63" w:name="_Toc470557531"/>
       <w:r>
         <w:t>Adjusting persistence modification window a</w:t>
       </w:r>
@@ -26792,7 +26683,7 @@
       <w:r>
         <w:t>arameters</w:t>
       </w:r>
-      <w:bookmarkEnd w:id="64"/>
+      <w:bookmarkEnd w:id="63"/>
     </w:p>
     <w:p>
       <w:pPr>
@@ -26901,35 +26792,22 @@
         <w:spacing w:line="360" w:lineRule="auto"/>
         <w:jc w:val="both"/>
       </w:pPr>
-      <w:bookmarkStart w:id="65" w:name="_Toc470555764"/>
+      <w:bookmarkStart w:id="64" w:name="_Toc470679102"/>
       <w:r>
         <w:t xml:space="preserve">Figure </w:t>
       </w:r>
-      <w:r>
-        <w:fldChar w:fldCharType="begin"/>
-      </w:r>
-      <w:r>
-        <w:instrText xml:space="preserve"> SEQ Figure \* ARABIC </w:instrText>
-      </w:r>
-      <w:r>
-        <w:fldChar w:fldCharType="separate"/>
-      </w:r>
-      <w:r>
-        <w:rPr>
-          <w:noProof/>
-        </w:rPr>
-        <w:t>19</w:t>
-      </w:r>
-      <w:r>
-        <w:rPr>
-          <w:noProof/>
-        </w:rPr>
-        <w:fldChar w:fldCharType="end"/>
-      </w:r>
+      <w:fldSimple w:instr=" SEQ Figure \* ARABIC ">
+        <w:r>
+          <w:rPr>
+            <w:noProof/>
+          </w:rPr>
+          <w:t>19</w:t>
+        </w:r>
+      </w:fldSimple>
       <w:r>
         <w:t>: Persistence logic in Amazon S3</w:t>
       </w:r>
-      <w:bookmarkEnd w:id="65"/>
+      <w:bookmarkEnd w:id="64"/>
     </w:p>
     <w:p>
       <w:pPr>
@@ -27016,14 +26894,14 @@
         <w:pStyle w:val="Heading3"/>
         <w:spacing w:line="360" w:lineRule="auto"/>
       </w:pPr>
-      <w:bookmarkStart w:id="66" w:name="_Toc470557532"/>
+      <w:bookmarkStart w:id="65" w:name="_Toc470557532"/>
       <w:r>
         <w:t xml:space="preserve">Implementing </w:t>
       </w:r>
       <w:r>
         <w:t>dynamic modification window persistence model</w:t>
       </w:r>
-      <w:bookmarkEnd w:id="66"/>
+      <w:bookmarkEnd w:id="65"/>
     </w:p>
     <w:p>
       <w:pPr>
@@ -27042,7 +26920,13 @@
       </w:r>
       <w:r>
         <w:lastRenderedPageBreak/>
-        <w:t>Size is 0, then all the persistence requests are being sent to the server. To send particular versions of the object change to the server, the persistence callback is called and upon its success.</w:t>
+        <w:t>Size is 0, then all the persistence requests are being sent to the server. To send particular versions of the object change to the server, the pe</w:t>
+      </w:r>
+      <w:r>
+        <w:t>rsistence callback is called,</w:t>
+      </w:r>
+      <w:r>
+        <w:t xml:space="preserve"> upon its success.</w:t>
       </w:r>
     </w:p>
     <w:p>
@@ -27105,38 +26989,25 @@
         <w:spacing w:line="360" w:lineRule="auto"/>
         <w:jc w:val="both"/>
       </w:pPr>
-      <w:bookmarkStart w:id="67" w:name="_Toc470555765"/>
+      <w:bookmarkStart w:id="66" w:name="_Toc470679103"/>
       <w:r>
         <w:t xml:space="preserve">Figure </w:t>
       </w:r>
-      <w:r>
-        <w:fldChar w:fldCharType="begin"/>
-      </w:r>
-      <w:r>
-        <w:instrText xml:space="preserve"> SEQ Figure \* ARABIC </w:instrText>
-      </w:r>
-      <w:r>
-        <w:fldChar w:fldCharType="separate"/>
-      </w:r>
-      <w:r>
-        <w:rPr>
-          <w:noProof/>
-        </w:rPr>
-        <w:t>20</w:t>
-      </w:r>
-      <w:r>
-        <w:rPr>
-          <w:noProof/>
-        </w:rPr>
-        <w:fldChar w:fldCharType="end"/>
-      </w:r>
+      <w:fldSimple w:instr=" SEQ Figure \* ARABIC ">
+        <w:r>
+          <w:rPr>
+            <w:noProof/>
+          </w:rPr>
+          <w:t>20</w:t>
+        </w:r>
+      </w:fldSimple>
       <w:r>
         <w:t>: Persistence window buffer and persistence c</w:t>
       </w:r>
       <w:r>
         <w:t>allback</w:t>
       </w:r>
-      <w:bookmarkEnd w:id="67"/>
+      <w:bookmarkEnd w:id="66"/>
     </w:p>
     <w:p>
       <w:pPr>
@@ -27215,31 +27086,18 @@
         <w:spacing w:line="360" w:lineRule="auto"/>
         <w:jc w:val="both"/>
       </w:pPr>
-      <w:bookmarkStart w:id="68" w:name="_Toc470555766"/>
+      <w:bookmarkStart w:id="67" w:name="_Toc470679104"/>
       <w:r>
         <w:t xml:space="preserve">Figure </w:t>
       </w:r>
-      <w:r>
-        <w:fldChar w:fldCharType="begin"/>
-      </w:r>
-      <w:r>
-        <w:instrText xml:space="preserve"> SEQ Figure \* ARABIC </w:instrText>
-      </w:r>
-      <w:r>
-        <w:fldChar w:fldCharType="separate"/>
-      </w:r>
-      <w:r>
-        <w:rPr>
-          <w:noProof/>
-        </w:rPr>
-        <w:t>21</w:t>
-      </w:r>
-      <w:r>
-        <w:rPr>
-          <w:noProof/>
-        </w:rPr>
-        <w:fldChar w:fldCharType="end"/>
-      </w:r>
+      <w:fldSimple w:instr=" SEQ Figure \* ARABIC ">
+        <w:r>
+          <w:rPr>
+            <w:noProof/>
+          </w:rPr>
+          <w:t>21</w:t>
+        </w:r>
+      </w:fldSimple>
       <w:r>
         <w:t xml:space="preserve">: </w:t>
       </w:r>
@@ -27255,7 +27113,7 @@
       <w:r>
         <w:t>statistics</w:t>
       </w:r>
-      <w:bookmarkEnd w:id="68"/>
+      <w:bookmarkEnd w:id="67"/>
     </w:p>
     <w:p>
       <w:pPr>
@@ -27339,7 +27197,7 @@
           <w:szCs w:val="18"/>
         </w:rPr>
       </w:pPr>
-      <w:bookmarkStart w:id="69" w:name="_Toc470555767"/>
+      <w:bookmarkStart w:id="68" w:name="_Toc470679105"/>
       <w:r>
         <w:rPr>
           <w:iCs/>
@@ -27397,7 +27255,7 @@
         </w:rPr>
         <w:t>: Adjusting persistence window</w:t>
       </w:r>
-      <w:bookmarkEnd w:id="69"/>
+      <w:bookmarkEnd w:id="68"/>
     </w:p>
     <w:p>
       <w:pPr>
@@ -27536,31 +27394,18 @@
         <w:spacing w:line="360" w:lineRule="auto"/>
         <w:jc w:val="both"/>
       </w:pPr>
-      <w:bookmarkStart w:id="70" w:name="_Toc470555768"/>
+      <w:bookmarkStart w:id="69" w:name="_Toc470679106"/>
       <w:r>
         <w:t xml:space="preserve">Figure </w:t>
       </w:r>
-      <w:r>
-        <w:fldChar w:fldCharType="begin"/>
-      </w:r>
-      <w:r>
-        <w:instrText xml:space="preserve"> SEQ Figure \* ARABIC </w:instrText>
-      </w:r>
-      <w:r>
-        <w:fldChar w:fldCharType="separate"/>
-      </w:r>
-      <w:r>
-        <w:rPr>
-          <w:noProof/>
-        </w:rPr>
-        <w:t>23</w:t>
-      </w:r>
-      <w:r>
-        <w:rPr>
-          <w:noProof/>
-        </w:rPr>
-        <w:fldChar w:fldCharType="end"/>
-      </w:r>
+      <w:fldSimple w:instr=" SEQ Figure \* ARABIC ">
+        <w:r>
+          <w:rPr>
+            <w:noProof/>
+          </w:rPr>
+          <w:t>23</w:t>
+        </w:r>
+      </w:fldSimple>
       <w:r>
         <w:t>: Displaying results using QUnit</w:t>
       </w:r>
@@ -27570,7 +27415,7 @@
       <w:r>
         <w:t xml:space="preserve"> and Google Chrome inspector</w:t>
       </w:r>
-      <w:bookmarkEnd w:id="70"/>
+      <w:bookmarkEnd w:id="69"/>
     </w:p>
     <w:p/>
     <w:p/>
@@ -27595,7 +27440,7 @@
         <w:lastRenderedPageBreak/>
         <w:br/>
       </w:r>
-      <w:bookmarkStart w:id="71" w:name="_Toc470557533"/>
+      <w:bookmarkStart w:id="70" w:name="_Toc470557533"/>
       <w:r>
         <w:rPr>
           <w:rFonts w:cs="Times New Roman"/>
@@ -27608,7 +27453,7 @@
         </w:rPr>
         <w:t>Conclusion</w:t>
       </w:r>
-      <w:bookmarkEnd w:id="71"/>
+      <w:bookmarkEnd w:id="70"/>
     </w:p>
     <w:p>
       <w:pPr>
@@ -27855,14 +27700,14 @@
         <w:pStyle w:val="Heading2"/>
         <w:spacing w:line="360" w:lineRule="auto"/>
       </w:pPr>
-      <w:bookmarkStart w:id="72" w:name="_Toc470557534"/>
+      <w:bookmarkStart w:id="71" w:name="_Toc470557534"/>
       <w:r>
         <w:t xml:space="preserve">Directly persisting </w:t>
       </w:r>
       <w:r>
         <w:t>without persistence window</w:t>
       </w:r>
-      <w:bookmarkEnd w:id="72"/>
+      <w:bookmarkEnd w:id="71"/>
     </w:p>
     <w:p>
       <w:pPr>
@@ -27936,31 +27781,18 @@
         <w:spacing w:line="360" w:lineRule="auto"/>
         <w:jc w:val="both"/>
       </w:pPr>
-      <w:bookmarkStart w:id="73" w:name="_Toc470555769"/>
+      <w:bookmarkStart w:id="72" w:name="_Toc470679107"/>
       <w:r>
         <w:t xml:space="preserve">Figure </w:t>
       </w:r>
-      <w:r>
-        <w:fldChar w:fldCharType="begin"/>
-      </w:r>
-      <w:r>
-        <w:instrText xml:space="preserve"> SEQ Figure \* ARABIC </w:instrText>
-      </w:r>
-      <w:r>
-        <w:fldChar w:fldCharType="separate"/>
-      </w:r>
-      <w:r>
-        <w:rPr>
-          <w:noProof/>
-        </w:rPr>
-        <w:t>24</w:t>
-      </w:r>
-      <w:r>
-        <w:rPr>
-          <w:noProof/>
-        </w:rPr>
-        <w:fldChar w:fldCharType="end"/>
-      </w:r>
+      <w:fldSimple w:instr=" SEQ Figure \* ARABIC ">
+        <w:r>
+          <w:rPr>
+            <w:noProof/>
+          </w:rPr>
+          <w:t>24</w:t>
+        </w:r>
+      </w:fldSimple>
       <w:r>
         <w:t>: Round trip t</w:t>
       </w:r>
@@ -27991,7 +27823,7 @@
       <w:r>
         <w:t>500ms, 20-50kb/s</w:t>
       </w:r>
-      <w:bookmarkEnd w:id="73"/>
+      <w:bookmarkEnd w:id="72"/>
     </w:p>
     <w:p>
       <w:pPr>
@@ -28119,31 +27951,18 @@
         <w:spacing w:line="360" w:lineRule="auto"/>
         <w:jc w:val="both"/>
       </w:pPr>
-      <w:bookmarkStart w:id="74" w:name="_Toc470555770"/>
+      <w:bookmarkStart w:id="73" w:name="_Toc470679108"/>
       <w:r>
         <w:t xml:space="preserve">Figure </w:t>
       </w:r>
-      <w:r>
-        <w:fldChar w:fldCharType="begin"/>
-      </w:r>
-      <w:r>
-        <w:instrText xml:space="preserve"> SEQ Figure \* ARABIC </w:instrText>
-      </w:r>
-      <w:r>
-        <w:fldChar w:fldCharType="separate"/>
-      </w:r>
-      <w:r>
-        <w:rPr>
-          <w:noProof/>
-        </w:rPr>
-        <w:t>25</w:t>
-      </w:r>
-      <w:r>
-        <w:rPr>
-          <w:noProof/>
-        </w:rPr>
-        <w:fldChar w:fldCharType="end"/>
-      </w:r>
+      <w:fldSimple w:instr=" SEQ Figure \* ARABIC ">
+        <w:r>
+          <w:rPr>
+            <w:noProof/>
+          </w:rPr>
+          <w:t>25</w:t>
+        </w:r>
+      </w:fldSimple>
       <w:r>
         <w:t xml:space="preserve">: </w:t>
       </w:r>
@@ -28171,7 +27990,7 @@
       <w:r>
         <w:t>50kb/s</w:t>
       </w:r>
-      <w:bookmarkEnd w:id="74"/>
+      <w:bookmarkEnd w:id="73"/>
     </w:p>
     <w:p>
       <w:pPr>
@@ -28213,31 +28032,18 @@
         <w:spacing w:line="360" w:lineRule="auto"/>
         <w:jc w:val="both"/>
       </w:pPr>
-      <w:bookmarkStart w:id="75" w:name="_Toc470555771"/>
+      <w:bookmarkStart w:id="74" w:name="_Toc470679109"/>
       <w:r>
         <w:t xml:space="preserve">Figure </w:t>
       </w:r>
-      <w:r>
-        <w:fldChar w:fldCharType="begin"/>
-      </w:r>
-      <w:r>
-        <w:instrText xml:space="preserve"> SEQ Figure \* ARABIC </w:instrText>
-      </w:r>
-      <w:r>
-        <w:fldChar w:fldCharType="separate"/>
-      </w:r>
-      <w:r>
-        <w:rPr>
-          <w:noProof/>
-        </w:rPr>
-        <w:t>26</w:t>
-      </w:r>
-      <w:r>
-        <w:rPr>
-          <w:noProof/>
-        </w:rPr>
-        <w:fldChar w:fldCharType="end"/>
-      </w:r>
+      <w:fldSimple w:instr=" SEQ Figure \* ARABIC ">
+        <w:r>
+          <w:rPr>
+            <w:noProof/>
+          </w:rPr>
+          <w:t>26</w:t>
+        </w:r>
+      </w:fldSimple>
       <w:r>
         <w:t xml:space="preserve">: </w:t>
       </w:r>
@@ -28259,7 +28065,7 @@
       <w:r>
         <w:t xml:space="preserve"> 150ms, 150-450kb/s</w:t>
       </w:r>
-      <w:bookmarkEnd w:id="75"/>
+      <w:bookmarkEnd w:id="74"/>
     </w:p>
     <w:p>
       <w:pPr>
@@ -28283,7 +28089,10 @@
         <w:t xml:space="preserve"> </w:t>
       </w:r>
       <w:r>
-        <w:t>Based on the direct persistence results,</w:t>
+        <w:t>Based on</w:t>
+      </w:r>
+      <w:r>
+        <w:t xml:space="preserve"> the direct persistence results observed, object persistence time has the following relationship.</w:t>
       </w:r>
     </w:p>
     <w:p>
@@ -28367,11 +28176,12 @@
         <w:pStyle w:val="Heading2"/>
         <w:spacing w:line="360" w:lineRule="auto"/>
       </w:pPr>
-      <w:bookmarkStart w:id="76" w:name="_Toc470557535"/>
-      <w:r>
+      <w:bookmarkStart w:id="75" w:name="_Toc470557535"/>
+      <w:r>
+        <w:lastRenderedPageBreak/>
         <w:t>Persisting objects with fixed persistence window</w:t>
       </w:r>
-      <w:bookmarkEnd w:id="76"/>
+      <w:bookmarkEnd w:id="75"/>
     </w:p>
     <w:p>
       <w:pPr>
@@ -28407,11 +28217,7 @@
         <w:t>00ms, 50-250kb/s</w:t>
       </w:r>
       <w:r>
-        <w:t xml:space="preserve"> and persistence frequency of 10 object modification </w:t>
-      </w:r>
-      <w:r>
-        <w:lastRenderedPageBreak/>
-        <w:t>requests per second,</w:t>
+        <w:t xml:space="preserve"> and persistence frequency of 10 object modification requests per second,</w:t>
       </w:r>
       <w:r>
         <w:t xml:space="preserve"> further experiments</w:t>
@@ -28474,31 +28280,18 @@
         <w:spacing w:line="360" w:lineRule="auto"/>
         <w:jc w:val="both"/>
       </w:pPr>
-      <w:bookmarkStart w:id="77" w:name="_Toc470555772"/>
+      <w:bookmarkStart w:id="76" w:name="_Toc470679110"/>
       <w:r>
         <w:t xml:space="preserve">Figure </w:t>
       </w:r>
-      <w:r>
-        <w:fldChar w:fldCharType="begin"/>
-      </w:r>
-      <w:r>
-        <w:instrText xml:space="preserve"> SEQ Figure \* ARABIC </w:instrText>
-      </w:r>
-      <w:r>
-        <w:fldChar w:fldCharType="separate"/>
-      </w:r>
-      <w:r>
-        <w:rPr>
-          <w:noProof/>
-        </w:rPr>
-        <w:t>27</w:t>
-      </w:r>
-      <w:r>
-        <w:rPr>
-          <w:noProof/>
-        </w:rPr>
-        <w:fldChar w:fldCharType="end"/>
-      </w:r>
+      <w:fldSimple w:instr=" SEQ Figure \* ARABIC ">
+        <w:r>
+          <w:rPr>
+            <w:noProof/>
+          </w:rPr>
+          <w:t>27</w:t>
+        </w:r>
+      </w:fldSimple>
       <w:r>
         <w:t>: Round trip time vs persistence window size,</w:t>
       </w:r>
@@ -28517,7 +28310,7 @@
       <w:r>
         <w:t>500ms, 20-50kb/s</w:t>
       </w:r>
-      <w:bookmarkEnd w:id="77"/>
+      <w:bookmarkEnd w:id="76"/>
     </w:p>
     <w:p>
       <w:pPr>
@@ -28553,13 +28346,23 @@
         <w:t xml:space="preserve"> window is hardly noticeable.</w:t>
       </w:r>
       <w:r>
-        <w:t xml:space="preserve"> However, by increasing the persistence window above object modification frequency, it is</w:t>
+        <w:t xml:space="preserve"> However, by increasing the persistence window above object </w:t>
+      </w:r>
+      <w:r>
+        <w:lastRenderedPageBreak/>
+        <w:t>modification frequency, it is</w:t>
       </w:r>
       <w:r>
         <w:t xml:space="preserve"> clearly reducing the </w:t>
       </w:r>
       <w:r>
-        <w:t xml:space="preserve">object persistence round trip times. </w:t>
+        <w:t>obj</w:t>
+      </w:r>
+      <w:r>
+        <w:t>ect persistence round trip time</w:t>
+      </w:r>
+      <w:r>
+        <w:t xml:space="preserve">. </w:t>
       </w:r>
       <w:r>
         <w:t xml:space="preserve">In fact, </w:t>
@@ -28571,11 +28374,7 @@
         <w:t>est object persistence round trip time, for the least persistence w</w:t>
       </w:r>
       <w:r>
-        <w:t xml:space="preserve">indow size happens </w:t>
-      </w:r>
-      <w:r>
-        <w:lastRenderedPageBreak/>
-        <w:t>at</w:t>
+        <w:t>indow size happens at</w:t>
       </w:r>
       <w:r>
         <w:t xml:space="preserve"> the persistence window s</w:t>
@@ -28678,31 +28477,18 @@
         <w:spacing w:line="360" w:lineRule="auto"/>
         <w:jc w:val="both"/>
       </w:pPr>
-      <w:bookmarkStart w:id="78" w:name="_Toc470555773"/>
+      <w:bookmarkStart w:id="77" w:name="_Toc470679111"/>
       <w:r>
         <w:t xml:space="preserve">Figure </w:t>
       </w:r>
-      <w:r>
-        <w:fldChar w:fldCharType="begin"/>
-      </w:r>
-      <w:r>
-        <w:instrText xml:space="preserve"> SEQ Figure \* ARABIC </w:instrText>
-      </w:r>
-      <w:r>
-        <w:fldChar w:fldCharType="separate"/>
-      </w:r>
-      <w:r>
-        <w:rPr>
-          <w:noProof/>
-        </w:rPr>
-        <w:t>28</w:t>
-      </w:r>
-      <w:r>
-        <w:rPr>
-          <w:noProof/>
-        </w:rPr>
-        <w:fldChar w:fldCharType="end"/>
-      </w:r>
+      <w:fldSimple w:instr=" SEQ Figure \* ARABIC ">
+        <w:r>
+          <w:rPr>
+            <w:noProof/>
+          </w:rPr>
+          <w:t>28</w:t>
+        </w:r>
+      </w:fldSimple>
       <w:r>
         <w:t>: Total persistence time average vs total round trip t</w:t>
       </w:r>
@@ -28712,14 +28498,18 @@
       <w:r>
         <w:t>, 10req/s in GPRS network 500ms, 20-50kb/s</w:t>
       </w:r>
-      <w:bookmarkEnd w:id="78"/>
+      <w:bookmarkEnd w:id="77"/>
     </w:p>
     <w:p>
       <w:pPr>
         <w:spacing w:line="360" w:lineRule="auto"/>
       </w:pPr>
       <w:r>
-        <w:t>The downside of increasing the persistence window is the objects getting stalled in the client and beyond the optimum point, it increases the actual persistence round trip time since, the object needs to wait a time interval of the window before sent for persistence service.</w:t>
+        <w:t xml:space="preserve">The downside of increasing the persistence window is the objects getting stalled in the client and beyond the optimum point, it increases the actual persistence round trip time since, the object needs to wait a time interval of the window before sent for persistence </w:t>
+      </w:r>
+      <w:r>
+        <w:lastRenderedPageBreak/>
+        <w:t>service.</w:t>
       </w:r>
       <w:r>
         <w:t xml:space="preserve"> According to Figure 28, minimal value of total object persistence time average and </w:t>
@@ -28740,7 +28530,6 @@
         <w:t xml:space="preserve">. </w:t>
       </w:r>
       <w:r>
-        <w:lastRenderedPageBreak/>
         <w:t xml:space="preserve">Increasing the persistence window beyond 1000ms, total persistence time average increases. </w:t>
       </w:r>
       <w:r>
@@ -28786,7 +28575,7 @@
         <w:t>increase the</w:t>
       </w:r>
       <w:r>
-        <w:t xml:space="preserve"> individual round trip times</w:t>
+        <w:t xml:space="preserve"> individual round trip time</w:t>
       </w:r>
       <w:r>
         <w:t xml:space="preserve"> and total persistence time a</w:t>
@@ -28803,7 +28592,7 @@
         <w:pStyle w:val="Heading2"/>
         <w:spacing w:line="360" w:lineRule="auto"/>
       </w:pPr>
-      <w:bookmarkStart w:id="79" w:name="_Toc470557536"/>
+      <w:bookmarkStart w:id="78" w:name="_Toc470557536"/>
       <w:r>
         <w:t xml:space="preserve">Persisting objects with </w:t>
       </w:r>
@@ -28813,7 +28602,7 @@
       <w:r>
         <w:t xml:space="preserve"> persistence window</w:t>
       </w:r>
-      <w:bookmarkEnd w:id="79"/>
+      <w:bookmarkEnd w:id="78"/>
     </w:p>
     <w:p>
       <w:pPr>
@@ -28840,7 +28629,10 @@
         <w:t xml:space="preserve"> clearly shown that adding a persistence window can reduce the object persi</w:t>
       </w:r>
       <w:r>
-        <w:t>stence round trip times. However,</w:t>
+        <w:t>stence round trip time</w:t>
+      </w:r>
+      <w:r>
+        <w:t>. However,</w:t>
       </w:r>
       <w:r>
         <w:t xml:space="preserve"> to improve the object persisting performance</w:t>
@@ -28883,11 +28675,11 @@
       <w:pPr>
         <w:pStyle w:val="Heading3"/>
       </w:pPr>
-      <w:bookmarkStart w:id="80" w:name="_Toc470557537"/>
+      <w:bookmarkStart w:id="79" w:name="_Toc470557537"/>
       <w:r>
         <w:t>Adjusting persistence window</w:t>
       </w:r>
-      <w:bookmarkEnd w:id="80"/>
+      <w:bookmarkEnd w:id="79"/>
     </w:p>
     <w:p>
       <w:pPr>
@@ -29184,7 +28976,6 @@
         <w:ind w:firstLine="0"/>
       </w:pPr>
       <w:r>
-        <w:lastRenderedPageBreak/>
         <w:t>In the first approach dynamic persistence window</w:t>
       </w:r>
       <w:r>
@@ -29550,22 +29341,14 @@
         <w:ind w:firstLine="0"/>
       </w:pPr>
       <w:r>
-        <w:t>Over number of object persistence requests, persistence window increase becomes less.</w:t>
-      </w:r>
-    </w:p>
-    <w:p>
-      <w:pPr>
-        <w:pStyle w:val="BodyText"/>
-        <w:spacing w:line="360" w:lineRule="auto"/>
-        <w:ind w:firstLine="0"/>
-      </w:pPr>
-    </w:p>
-    <w:p>
-      <w:pPr>
-        <w:pStyle w:val="BodyText"/>
-        <w:spacing w:line="360" w:lineRule="auto"/>
-        <w:ind w:firstLine="0"/>
-      </w:pPr>
+        <w:t>With the increase in</w:t>
+      </w:r>
+      <w:r>
+        <w:t xml:space="preserve"> object persistence requests, persistence window increase becomes less.</w:t>
+      </w:r>
+      <w:r>
+        <w:t xml:space="preserve"> </w:t>
+      </w:r>
       <w:r>
         <w:t>More modifications were done to improve the persistence algorithm by rotating conditional parameters</w:t>
       </w:r>
@@ -29847,35 +29630,22 @@
         <w:pStyle w:val="Caption"/>
         <w:jc w:val="both"/>
       </w:pPr>
-      <w:bookmarkStart w:id="81" w:name="_Toc470555774"/>
+      <w:bookmarkStart w:id="80" w:name="_Toc470679112"/>
       <w:r>
         <w:t xml:space="preserve">Figure </w:t>
       </w:r>
-      <w:r>
-        <w:fldChar w:fldCharType="begin"/>
-      </w:r>
-      <w:r>
-        <w:instrText xml:space="preserve"> SEQ Figure \* ARABIC </w:instrText>
-      </w:r>
-      <w:r>
-        <w:fldChar w:fldCharType="separate"/>
-      </w:r>
-      <w:r>
-        <w:rPr>
-          <w:noProof/>
-        </w:rPr>
-        <w:t>29</w:t>
-      </w:r>
-      <w:r>
-        <w:rPr>
-          <w:noProof/>
-        </w:rPr>
-        <w:fldChar w:fldCharType="end"/>
-      </w:r>
+      <w:fldSimple w:instr=" SEQ Figure \* ARABIC ">
+        <w:r>
+          <w:rPr>
+            <w:noProof/>
+          </w:rPr>
+          <w:t>29</w:t>
+        </w:r>
+      </w:fldSimple>
       <w:r>
         <w:t>: Current round trip time vs predicted next round trip time</w:t>
       </w:r>
-      <w:bookmarkEnd w:id="81"/>
+      <w:bookmarkEnd w:id="80"/>
     </w:p>
     <w:p>
       <w:pPr>
@@ -29888,12 +29658,12 @@
       <w:pPr>
         <w:pStyle w:val="Heading3"/>
       </w:pPr>
-      <w:bookmarkStart w:id="82" w:name="_Toc470557538"/>
+      <w:bookmarkStart w:id="81" w:name="_Toc470557538"/>
       <w:r>
         <w:lastRenderedPageBreak/>
         <w:t>Dynamic persistence window experiment results</w:t>
       </w:r>
-      <w:bookmarkEnd w:id="82"/>
+      <w:bookmarkEnd w:id="81"/>
     </w:p>
     <w:p>
       <w:pPr>
@@ -29976,7 +29746,10 @@
         <w:t>increases the persistence round trip t</w:t>
       </w:r>
       <w:r>
-        <w:t>imes of all the</w:t>
+        <w:t>ime</w:t>
+      </w:r>
+      <w:r>
+        <w:t xml:space="preserve"> of all the</w:t>
       </w:r>
       <w:r>
         <w:t xml:space="preserve"> object persistence requests, </w:t>
@@ -30056,41 +29829,31 @@
         <w:spacing w:line="360" w:lineRule="auto"/>
         <w:jc w:val="both"/>
       </w:pPr>
-      <w:bookmarkStart w:id="83" w:name="_Toc470555775"/>
+      <w:bookmarkStart w:id="82" w:name="_Toc470679113"/>
       <w:r>
         <w:t xml:space="preserve">Figure </w:t>
       </w:r>
-      <w:r>
-        <w:fldChar w:fldCharType="begin"/>
-      </w:r>
-      <w:r>
-        <w:instrText xml:space="preserve"> SEQ Figure \* ARABIC </w:instrText>
-      </w:r>
-      <w:r>
-        <w:fldChar w:fldCharType="separate"/>
-      </w:r>
-      <w:r>
-        <w:rPr>
-          <w:noProof/>
-        </w:rPr>
-        <w:t>30</w:t>
-      </w:r>
-      <w:r>
-        <w:rPr>
-          <w:noProof/>
-        </w:rPr>
-        <w:fldChar w:fldCharType="end"/>
-      </w:r>
+      <w:fldSimple w:instr=" SEQ Figure \* ARABIC ">
+        <w:r>
+          <w:rPr>
+            <w:noProof/>
+          </w:rPr>
+          <w:t>30</w:t>
+        </w:r>
+      </w:fldSimple>
       <w:r>
         <w:t xml:space="preserve">: Object </w:t>
       </w:r>
       <w:r>
-        <w:t>persistence round trip times with different initial persistence window sizes in dynamic persistence w</w:t>
+        <w:t>persistence round trip time</w:t>
+      </w:r>
+      <w:r>
+        <w:t xml:space="preserve"> with different initial persistence window sizes in dynamic persistence w</w:t>
       </w:r>
       <w:r>
         <w:t>indow</w:t>
       </w:r>
-      <w:bookmarkEnd w:id="83"/>
+      <w:bookmarkEnd w:id="82"/>
     </w:p>
     <w:p>
       <w:pPr>
@@ -30112,19 +29875,34 @@
         <w:t xml:space="preserve"> window</w:t>
       </w:r>
       <w:r>
+        <w:t xml:space="preserve"> round trip time</w:t>
+      </w:r>
+      <w:r>
         <w:t>,</w:t>
       </w:r>
       <w:r>
         <w:t xml:space="preserve"> with dynamic persistence window round trip t</w:t>
       </w:r>
       <w:r>
-        <w:t>imes, both</w:t>
-      </w:r>
-      <w:r>
-        <w:t xml:space="preserve"> provide</w:t>
-      </w:r>
-      <w:r>
-        <w:t xml:space="preserve"> better round trip times in comp</w:t>
+        <w:t>ime</w:t>
+      </w:r>
+      <w:r>
+        <w:t>, both</w:t>
+      </w:r>
+      <w:r>
+        <w:t xml:space="preserve"> </w:t>
+      </w:r>
+      <w:r>
+        <w:t xml:space="preserve">approaches </w:t>
+      </w:r>
+      <w:r>
+        <w:t>provide</w:t>
+      </w:r>
+      <w:r>
+        <w:t xml:space="preserve"> better round trip time</w:t>
+      </w:r>
+      <w:r>
+        <w:t xml:space="preserve"> in comp</w:t>
       </w:r>
       <w:r>
         <w:t>arison</w:t>
@@ -30136,7 +29914,12 @@
         <w:t xml:space="preserve"> dynamic persistence window</w:t>
       </w:r>
       <w:r>
-        <w:t xml:space="preserve"> round trip times </w:t>
+        <w:t xml:space="preserve"> round trip time</w:t>
+      </w:r>
+      <w:bookmarkStart w:id="83" w:name="_GoBack"/>
+      <w:bookmarkEnd w:id="83"/>
+      <w:r>
+        <w:t xml:space="preserve"> </w:t>
       </w:r>
       <w:r>
         <w:t>are much clo</w:t>
@@ -30202,31 +29985,18 @@
         <w:spacing w:line="360" w:lineRule="auto"/>
         <w:jc w:val="both"/>
       </w:pPr>
-      <w:bookmarkStart w:id="84" w:name="_Toc470555776"/>
+      <w:bookmarkStart w:id="84" w:name="_Toc470679114"/>
       <w:r>
         <w:t xml:space="preserve">Figure </w:t>
       </w:r>
-      <w:r>
-        <w:fldChar w:fldCharType="begin"/>
-      </w:r>
-      <w:r>
-        <w:instrText xml:space="preserve"> SEQ Figure \* ARABIC </w:instrText>
-      </w:r>
-      <w:r>
-        <w:fldChar w:fldCharType="separate"/>
-      </w:r>
-      <w:r>
-        <w:rPr>
-          <w:noProof/>
-        </w:rPr>
-        <w:t>31</w:t>
-      </w:r>
-      <w:r>
-        <w:rPr>
-          <w:noProof/>
-        </w:rPr>
-        <w:fldChar w:fldCharType="end"/>
-      </w:r>
+      <w:fldSimple w:instr=" SEQ Figure \* ARABIC ">
+        <w:r>
+          <w:rPr>
+            <w:noProof/>
+          </w:rPr>
+          <w:t>31</w:t>
+        </w:r>
+      </w:fldSimple>
       <w:r>
         <w:t xml:space="preserve">: Total </w:t>
       </w:r>
@@ -30285,7 +30055,13 @@
         <w:ind w:firstLine="0"/>
       </w:pPr>
       <w:r>
-        <w:t>Adding a persistence window greatly helps to reduce object persistence round trip times, especially in slow networks and higher object modification frequencies. In comparison to fixed persistence window model, the dynamic persistence window model is more suitable for web applications since it provides less overhead for low object modification frequencies while reducing network congestion and persistence service usage for higher object modification frequencies.</w:t>
+        <w:t>Adding a persistence window greatly helps to reduce obj</w:t>
+      </w:r>
+      <w:r>
+        <w:t>ect persistence round trip time</w:t>
+      </w:r>
+      <w:r>
+        <w:t>, especially in slow networks and higher object modification frequencies. In comparison to fixed persistence window model, the dynamic persistence window model is more suitable for web applications since it provides less overhead for low object modification frequencies while reducing network congestion and persistence service usage for higher object modification frequencies.</w:t>
       </w:r>
     </w:p>
     <w:p>
@@ -31934,7 +31710,7 @@
         <w:rStyle w:val="PageNumber"/>
         <w:noProof/>
       </w:rPr>
-      <w:t>viii</w:t>
+      <w:t>ix</w:t>
     </w:r>
     <w:r>
       <w:rPr>
@@ -31991,7 +31767,7 @@
           <w:rPr>
             <w:noProof/>
           </w:rPr>
-          <w:t>31</w:t>
+          <w:t>55</w:t>
         </w:r>
         <w:r>
           <w:rPr>
@@ -40950,7 +40726,7 @@
             </a:pPr>
             <a:r>
               <a:rPr lang="en-US" sz="1600"/>
-              <a:t>Object persistence round trip times with different initial</a:t>
+              <a:t>Object persistence round trip time with different initial</a:t>
             </a:r>
             <a:r>
               <a:rPr lang="en-US" sz="1600" baseline="0"/>
@@ -48193,7 +47969,7 @@
 </file>
 
 <file path=customXml/itemProps1.xml><?xml version="1.0" encoding="utf-8"?>
-<ds:datastoreItem xmlns:ds="http://schemas.openxmlformats.org/officeDocument/2006/customXml" ds:itemID="{C8CD03F6-2FB1-40EC-B3C2-F79545E54CEF}">
+<ds:datastoreItem xmlns:ds="http://schemas.openxmlformats.org/officeDocument/2006/customXml" ds:itemID="{74023AA7-5434-4FD7-898C-450CDBA6E446}">
   <ds:schemaRefs>
     <ds:schemaRef ds:uri="http://schemas.openxmlformats.org/officeDocument/2006/bibliography"/>
   </ds:schemaRefs>

</xml_diff>